<commit_message>
WORD: word object with proper functions
</commit_message>
<xml_diff>
--- a/word/template.docx
+++ b/word/template.docx
@@ -78,39 +78,67 @@
           <w:b/>
           <w:lang w:eastAsia="fr-FR"/>
         </w:rPr>
-        <w:t xml:space="preserve">Acclamez votre Dieu sur toute la terre, </w:t>
-      </w:r>
+        <w:t>&lt;</w:t>
+      </w:r>
+      <w:proofErr w:type="spellStart"/>
       <w:r>
         <w:rPr>
           <w:b/>
           <w:lang w:eastAsia="fr-FR"/>
         </w:rPr>
+        <w:t>ssortie.refrain</w:t>
+      </w:r>
+      <w:proofErr w:type="spellEnd"/>
+      <w:r>
+        <w:rPr>
+          <w:b/>
+          <w:lang w:eastAsia="fr-FR"/>
+        </w:rPr>
+        <w:t>&gt;</w:t>
+      </w:r>
+      <w:r>
+        <w:rPr>
+          <w:b/>
+          <w:lang w:eastAsia="fr-FR"/>
+        </w:rPr>
+        <w:t xml:space="preserve"> </w:t>
+      </w:r>
+      <w:r>
+        <w:rPr>
+          <w:b/>
+          <w:lang w:eastAsia="fr-FR"/>
+        </w:rPr>
         <w:br/>
-        <w:t xml:space="preserve">Célébrez-le par vos chants de joie ! </w:t>
-      </w:r>
-      <w:r>
-        <w:rPr>
-          <w:b/>
+      </w:r>
+    </w:p>
+    <w:p>
+      <w:pPr>
+        <w:rPr>
           <w:lang w:eastAsia="fr-FR"/>
         </w:rPr>
-        <w:br/>
-        <w:t>Acclamez votre Dieu, Il est la lumière,</w:t>
-      </w:r>
-      <w:r>
-        <w:rPr>
-          <w:b/>
+      </w:pPr>
+      <w:r>
+        <w:rPr>
           <w:lang w:eastAsia="fr-FR"/>
         </w:rPr>
-        <w:br/>
-        <w:t xml:space="preserve">Éternel est son amour ! </w:t>
-      </w:r>
-      <w:r>
-        <w:rPr>
-          <w:b/>
+        <w:t>&lt;</w:t>
+      </w:r>
+      <w:proofErr w:type="spellStart"/>
+      <w:r>
+        <w:rPr>
           <w:lang w:eastAsia="fr-FR"/>
         </w:rPr>
-        <w:br/>
-      </w:r>
+        <w:t>sortie.text</w:t>
+      </w:r>
+      <w:proofErr w:type="spellEnd"/>
+      <w:r>
+        <w:rPr>
+          <w:lang w:eastAsia="fr-FR"/>
+        </w:rPr>
+        <w:t>&gt;</w:t>
+      </w:r>
+      <w:bookmarkStart w:id="0" w:name="_GoBack"/>
+      <w:bookmarkEnd w:id="0"/>
     </w:p>
     <w:p>
       <w:pPr>
@@ -124,112 +152,7 @@
         <w:rPr>
           <w:lang w:eastAsia="fr-FR"/>
         </w:rPr>
-        <w:t>1. Chantez au Seigneur vos hymnes de fête,</w:t>
-      </w:r>
-      <w:r>
-        <w:rPr>
-          <w:lang w:eastAsia="fr-FR"/>
-        </w:rPr>
-        <w:br/>
-        <w:t xml:space="preserve">Proclamez-le devant les nations. </w:t>
-      </w:r>
-      <w:r>
-        <w:rPr>
-          <w:lang w:eastAsia="fr-FR"/>
-        </w:rPr>
-        <w:br/>
-        <w:t xml:space="preserve">Louez le Seigneur, louez votre Roi, </w:t>
-      </w:r>
-      <w:r>
-        <w:rPr>
-          <w:lang w:eastAsia="fr-FR"/>
-        </w:rPr>
-        <w:br/>
-        <w:t xml:space="preserve">Il demeure éternellement. </w:t>
-      </w:r>
-      <w:r>
-        <w:rPr>
-          <w:lang w:eastAsia="fr-FR"/>
-        </w:rPr>
-        <w:br/>
-      </w:r>
-    </w:p>
-    <w:p>
-      <w:pPr>
-        <w:rPr>
-          <w:rFonts w:cs="Arial"/>
-          <w:sz w:val="6"/>
-          <w:szCs w:val="6"/>
-        </w:rPr>
-      </w:pPr>
-      <w:r>
-        <w:rPr>
-          <w:lang w:eastAsia="fr-FR"/>
-        </w:rPr>
-        <w:t xml:space="preserve">2. Venez l’adorer, nations de la terre ! </w:t>
-      </w:r>
-      <w:r>
-        <w:rPr>
-          <w:lang w:eastAsia="fr-FR"/>
-        </w:rPr>
-        <w:br/>
-        <w:t xml:space="preserve">Ne craignez pas, vous serez bénis. </w:t>
-      </w:r>
-      <w:r>
-        <w:rPr>
-          <w:lang w:eastAsia="fr-FR"/>
-        </w:rPr>
-        <w:br/>
-        <w:t xml:space="preserve">Vous êtes son peuple, il est votre Dieu, </w:t>
-      </w:r>
-      <w:r>
-        <w:rPr>
-          <w:lang w:eastAsia="fr-FR"/>
-        </w:rPr>
-        <w:br/>
-        <w:t xml:space="preserve">En ses mains remettez vos vies. </w:t>
-      </w:r>
-      <w:r>
-        <w:rPr>
-          <w:lang w:eastAsia="fr-FR"/>
-        </w:rPr>
-        <w:br/>
-      </w:r>
-    </w:p>
-    <w:p>
-      <w:pPr>
-        <w:rPr>
-          <w:rFonts w:cs="Arial"/>
-          <w:sz w:val="6"/>
-          <w:szCs w:val="6"/>
-        </w:rPr>
-      </w:pPr>
-      <w:r>
-        <w:rPr>
-          <w:lang w:eastAsia="fr-FR"/>
-        </w:rPr>
-        <w:t xml:space="preserve">3. Offrez au Seigneur votre action de grâce, </w:t>
-      </w:r>
-      <w:r>
-        <w:rPr>
-          <w:lang w:eastAsia="fr-FR"/>
-        </w:rPr>
-        <w:br/>
-        <w:t xml:space="preserve">De la détresse, il vous a tirés. </w:t>
-      </w:r>
-      <w:r>
-        <w:rPr>
-          <w:lang w:eastAsia="fr-FR"/>
-        </w:rPr>
-        <w:br/>
-        <w:t xml:space="preserve">Du lieu de la mort, du fond des enfers, </w:t>
-      </w:r>
-      <w:r>
-        <w:rPr>
-          <w:lang w:eastAsia="fr-FR"/>
-        </w:rPr>
-        <w:br/>
-        <w:t xml:space="preserve">Par son Fils il vous a sauvés. </w:t>
+        <w:t xml:space="preserve"> </w:t>
       </w:r>
     </w:p>
     <w:p>
@@ -1310,15 +1233,18 @@
         <w:t xml:space="preserve">imanche </w:t>
       </w:r>
       <w:r>
-        <w:t>&lt;date&gt;</w:t>
-      </w:r>
-      <w:bookmarkStart w:id="0" w:name="_GoBack"/>
-      <w:bookmarkEnd w:id="0"/>
-      <w:r>
-        <w:t xml:space="preserve"> septembre</w:t>
-      </w:r>
-      <w:r>
-        <w:t xml:space="preserve"> 2019</w:t>
+        <w:t>&lt;</w:t>
+      </w:r>
+      <w:proofErr w:type="spellStart"/>
+      <w:r>
+        <w:t>date</w:t>
+      </w:r>
+      <w:r>
+        <w:t>.text</w:t>
+      </w:r>
+      <w:proofErr w:type="spellEnd"/>
+      <w:r>
+        <w:t>&gt;</w:t>
       </w:r>
     </w:p>
     <w:p>
@@ -1334,117 +1260,166 @@
           <w:sz w:val="16"/>
           <w:szCs w:val="16"/>
         </w:rPr>
-        <w:t>23</w:t>
-      </w:r>
+        <w:t>&lt;</w:t>
+      </w:r>
+      <w:proofErr w:type="spellStart"/>
       <w:r>
         <w:rPr>
           <w:rFonts w:ascii="Century Gothic" w:hAnsi="Century Gothic"/>
           <w:sz w:val="16"/>
           <w:szCs w:val="16"/>
         </w:rPr>
-        <w:t>ème Semaine du Temps Ordinaire</w:t>
-      </w:r>
-    </w:p>
-    <w:p>
-      <w:pPr>
-        <w:ind w:left="284" w:hanging="284"/>
-        <w:rPr>
-          <w:szCs w:val="18"/>
-        </w:rPr>
-      </w:pPr>
-    </w:p>
-    <w:p>
-      <w:pPr>
-        <w:ind w:left="284" w:hanging="284"/>
-        <w:rPr>
-          <w:szCs w:val="18"/>
-        </w:rPr>
-      </w:pPr>
-    </w:p>
-    <w:p>
-      <w:pPr>
-        <w:ind w:left="284" w:hanging="284"/>
-        <w:rPr>
-          <w:szCs w:val="18"/>
-        </w:rPr>
-      </w:pPr>
-    </w:p>
-    <w:p>
-      <w:pPr>
-        <w:ind w:left="284" w:hanging="284"/>
-        <w:rPr>
-          <w:szCs w:val="18"/>
-        </w:rPr>
-      </w:pPr>
-    </w:p>
-    <w:p>
-      <w:pPr>
-        <w:rPr>
-          <w:szCs w:val="18"/>
-        </w:rPr>
-      </w:pPr>
-    </w:p>
-    <w:p>
-      <w:pPr>
-        <w:ind w:left="284" w:hanging="426"/>
+        <w:t>date.week</w:t>
+      </w:r>
+      <w:proofErr w:type="spellEnd"/>
+      <w:r>
         <w:rPr>
           <w:rFonts w:ascii="Century Gothic" w:hAnsi="Century Gothic"/>
           <w:sz w:val="16"/>
           <w:szCs w:val="16"/>
         </w:rPr>
-      </w:pPr>
+        <w:t>&gt;</w:t>
+      </w:r>
       <w:proofErr w:type="spellStart"/>
-      <w:r>
-        <w:rPr>
-          <w:rFonts w:ascii="Century Gothic" w:hAnsi="Century Gothic"/>
-          <w:b/>
-          <w:sz w:val="30"/>
-          <w:szCs w:val="30"/>
-        </w:rPr>
-        <w:t>Before</w:t>
-      </w:r>
-      <w:proofErr w:type="spellEnd"/>
-      <w:r>
-        <w:rPr>
-          <w:rFonts w:ascii="Century Gothic" w:hAnsi="Century Gothic"/>
-          <w:szCs w:val="18"/>
-        </w:rPr>
-        <w:t xml:space="preserve"> : </w:t>
-      </w:r>
       <w:r>
         <w:rPr>
           <w:rFonts w:ascii="Century Gothic" w:hAnsi="Century Gothic"/>
           <w:sz w:val="16"/>
           <w:szCs w:val="16"/>
         </w:rPr>
-        <w:t>temps médit</w:t>
-      </w:r>
+        <w:t>ème</w:t>
+      </w:r>
+      <w:proofErr w:type="spellEnd"/>
       <w:r>
         <w:rPr>
           <w:rFonts w:ascii="Century Gothic" w:hAnsi="Century Gothic"/>
           <w:sz w:val="16"/>
           <w:szCs w:val="16"/>
         </w:rPr>
-        <w:t>atif pour entrer dans la prière/</w:t>
-      </w:r>
-      <w:r>
+        <w:t xml:space="preserve"> Semaine du Temps Ordinaire</w:t>
+      </w:r>
+    </w:p>
+    <w:p>
+      <w:pPr>
+        <w:ind w:left="284" w:hanging="284"/>
+        <w:rPr>
+          <w:szCs w:val="18"/>
+        </w:rPr>
+      </w:pPr>
+    </w:p>
+    <w:p>
+      <w:pPr>
+        <w:ind w:left="284" w:hanging="284"/>
+        <w:rPr>
+          <w:szCs w:val="18"/>
+        </w:rPr>
+      </w:pPr>
+    </w:p>
+    <w:p>
+      <w:pPr>
+        <w:ind w:left="284" w:hanging="284"/>
+        <w:rPr>
+          <w:szCs w:val="18"/>
+        </w:rPr>
+      </w:pPr>
+    </w:p>
+    <w:p>
+      <w:pPr>
+        <w:ind w:left="284" w:hanging="284"/>
+        <w:rPr>
+          <w:szCs w:val="18"/>
+        </w:rPr>
+      </w:pPr>
+    </w:p>
+    <w:p>
+      <w:pPr>
+        <w:rPr>
+          <w:szCs w:val="18"/>
+        </w:rPr>
+      </w:pPr>
+    </w:p>
+    <w:p>
+      <w:pPr>
+        <w:ind w:left="284" w:hanging="426"/>
+        <w:rPr>
+          <w:rFonts w:ascii="Century Gothic" w:hAnsi="Century Gothic"/>
+          <w:szCs w:val="18"/>
+          <w:lang w:val="en-US"/>
+        </w:rPr>
+      </w:pPr>
+      <w:r>
+        <w:rPr>
+          <w:rFonts w:ascii="Century Gothic" w:hAnsi="Century Gothic"/>
+          <w:b/>
+          <w:sz w:val="30"/>
+          <w:szCs w:val="30"/>
+          <w:lang w:val="en-US"/>
+        </w:rPr>
+        <w:t>Before</w:t>
+      </w:r>
+      <w:r>
+        <w:rPr>
+          <w:rFonts w:ascii="Century Gothic" w:hAnsi="Century Gothic"/>
+          <w:szCs w:val="18"/>
+          <w:lang w:val="en-US"/>
+        </w:rPr>
+        <w:t xml:space="preserve"> : </w:t>
+      </w:r>
+    </w:p>
+    <w:p>
+      <w:pPr>
+        <w:ind w:left="284" w:hanging="426"/>
         <w:rPr>
           <w:rFonts w:ascii="Century Gothic" w:hAnsi="Century Gothic"/>
           <w:sz w:val="16"/>
           <w:szCs w:val="16"/>
-        </w:rPr>
-        <w:t>19h-19h10</w:t>
-      </w:r>
-    </w:p>
-    <w:p>
-      <w:pPr>
-        <w:pStyle w:val="Grillemoyenne21"/>
-      </w:pPr>
+          <w:lang w:val="en-US"/>
+        </w:rPr>
+      </w:pPr>
+      <w:r>
+        <w:rPr>
+          <w:rFonts w:ascii="Century Gothic" w:hAnsi="Century Gothic"/>
+          <w:sz w:val="16"/>
+          <w:szCs w:val="16"/>
+          <w:lang w:val="en-US"/>
+        </w:rPr>
+        <w:t>&lt;</w:t>
+      </w:r>
+      <w:proofErr w:type="spellStart"/>
+      <w:r>
+        <w:rPr>
+          <w:rFonts w:ascii="Century Gothic" w:hAnsi="Century Gothic"/>
+          <w:sz w:val="16"/>
+          <w:szCs w:val="16"/>
+          <w:lang w:val="en-US"/>
+        </w:rPr>
+        <w:t>before</w:t>
+      </w:r>
+      <w:r>
+        <w:rPr>
+          <w:rFonts w:ascii="Century Gothic" w:hAnsi="Century Gothic"/>
+          <w:sz w:val="16"/>
+          <w:szCs w:val="16"/>
+          <w:lang w:val="en-US"/>
+        </w:rPr>
+        <w:t>.text</w:t>
+      </w:r>
+      <w:proofErr w:type="spellEnd"/>
+      <w:r>
+        <w:rPr>
+          <w:rFonts w:ascii="Century Gothic" w:hAnsi="Century Gothic"/>
+          <w:sz w:val="16"/>
+          <w:szCs w:val="16"/>
+          <w:lang w:val="en-US"/>
+        </w:rPr>
+        <w:t>&gt;</w:t>
+      </w:r>
       <w:r>
         <w:rPr>
           <w:shd w:val="clear" w:color="auto" w:fill="FFFFFF"/>
-        </w:rPr>
-        <w:t xml:space="preserve">Votre mission est donc d’être « le levain, le sel et la lumière » de l’Evangile […]. Pour ce faire, il faut tout d’abord observer une intense vie spirituelle, nourrie par l’écoute de la Parole de Dieu, par la prière assidue, par la participation à la liturgie de l’Eglise. A côté du temps consacré aux études et aux activités associatives, il faut toujours conserver la conscience d’être avant tout des contemplateurs du mystère de Dieu. </w:t>
+          <w:lang w:val="en-US"/>
+        </w:rPr>
+        <w:t xml:space="preserve">. </w:t>
       </w:r>
     </w:p>
     <w:p>
@@ -1458,13 +1433,38 @@
           <w:rFonts w:ascii="Arial" w:hAnsi="Arial" w:cs="Arial"/>
           <w:color w:val="666666"/>
           <w:shd w:val="clear" w:color="auto" w:fill="FFFFFF"/>
+          <w:lang w:val="en-US"/>
         </w:rPr>
       </w:pPr>
       <w:r>
         <w:rPr>
           <w:iCs/>
-        </w:rPr>
-        <w:t>Saint Jean Paul II</w:t>
+          <w:lang w:val="en-US"/>
+        </w:rPr>
+        <w:t>&lt;</w:t>
+      </w:r>
+      <w:proofErr w:type="spellStart"/>
+      <w:r>
+        <w:rPr>
+          <w:iCs/>
+          <w:lang w:val="en-US"/>
+        </w:rPr>
+        <w:t>before</w:t>
+      </w:r>
+      <w:r>
+        <w:rPr>
+          <w:iCs/>
+          <w:lang w:val="en-US"/>
+        </w:rPr>
+        <w:t>.author</w:t>
+      </w:r>
+      <w:proofErr w:type="spellEnd"/>
+      <w:r>
+        <w:rPr>
+          <w:iCs/>
+          <w:lang w:val="en-US"/>
+        </w:rPr>
+        <w:t>&gt;</w:t>
       </w:r>
     </w:p>
     <w:p>
@@ -1501,250 +1501,188 @@
           <w:b/>
           <w:lang w:eastAsia="fr-FR"/>
         </w:rPr>
-        <w:t>Béni soit Dieu le Père de Jésus le Seigneur</w:t>
-      </w:r>
+        <w:t>&lt;</w:t>
+      </w:r>
+      <w:proofErr w:type="spellStart"/>
       <w:r>
         <w:rPr>
           <w:b/>
           <w:lang w:eastAsia="fr-FR"/>
         </w:rPr>
+        <w:t>accueil.refrain</w:t>
+      </w:r>
+      <w:proofErr w:type="spellEnd"/>
+      <w:r>
+        <w:rPr>
+          <w:b/>
+          <w:lang w:eastAsia="fr-FR"/>
+        </w:rPr>
+        <w:t>&gt;</w:t>
+      </w:r>
+      <w:r>
+        <w:rPr>
+          <w:b/>
+          <w:lang w:eastAsia="fr-FR"/>
+        </w:rPr>
+        <w:t xml:space="preserve"> </w:t>
+      </w:r>
+      <w:r>
+        <w:rPr>
+          <w:b/>
+          <w:lang w:eastAsia="fr-FR"/>
+        </w:rPr>
         <w:br/>
-        <w:t xml:space="preserve">Qui a vaincu la mort. </w:t>
-      </w:r>
-      <w:r>
-        <w:rPr>
-          <w:b/>
+      </w:r>
+    </w:p>
+    <w:p>
+      <w:pPr>
+        <w:rPr>
           <w:lang w:eastAsia="fr-FR"/>
         </w:rPr>
-        <w:br/>
-        <w:t xml:space="preserve">Criez de joie pour lui, il est votre salut, </w:t>
-      </w:r>
-      <w:r>
-        <w:rPr>
-          <w:b/>
+      </w:pPr>
+      <w:r>
+        <w:rPr>
           <w:lang w:eastAsia="fr-FR"/>
         </w:rPr>
-        <w:br/>
-        <w:t xml:space="preserve">C´est lui le Roi de l´univers. </w:t>
-      </w:r>
-      <w:r>
-        <w:rPr>
-          <w:b/>
+        <w:t>&lt;</w:t>
+      </w:r>
+      <w:proofErr w:type="spellStart"/>
+      <w:r>
+        <w:rPr>
           <w:lang w:eastAsia="fr-FR"/>
         </w:rPr>
-        <w:br/>
-      </w:r>
-    </w:p>
-    <w:p>
-      <w:pPr>
-        <w:rPr>
-          <w:rFonts w:cs="Arial"/>
+        <w:t>accueil.verse</w:t>
+      </w:r>
+      <w:proofErr w:type="spellEnd"/>
+      <w:r>
+        <w:rPr>
+          <w:lang w:eastAsia="fr-FR"/>
+        </w:rPr>
+        <w:t>&gt;</w:t>
+      </w:r>
+      <w:r>
+        <w:rPr>
+          <w:lang w:eastAsia="fr-FR"/>
+        </w:rPr>
+        <w:t xml:space="preserve"> </w:t>
+      </w:r>
+    </w:p>
+    <w:p>
+      <w:pPr>
+        <w:ind w:left="284" w:hanging="426"/>
+        <w:rPr>
+          <w:rFonts w:ascii="Century Gothic" w:hAnsi="Century Gothic"/>
+          <w:sz w:val="16"/>
+          <w:szCs w:val="16"/>
+        </w:rPr>
+      </w:pPr>
+      <w:r>
+        <w:rPr>
+          <w:rFonts w:ascii="Century Gothic" w:hAnsi="Century Gothic"/>
+          <w:b/>
+          <w:sz w:val="30"/>
+          <w:szCs w:val="30"/>
+        </w:rPr>
+        <w:t>Rite pénitentiel</w:t>
+      </w:r>
+    </w:p>
+    <w:p>
+      <w:pPr>
+        <w:rPr>
+          <w:b/>
+          <w:color w:val="000000"/>
+          <w:szCs w:val="18"/>
+          <w:lang w:val="en-US"/>
+        </w:rPr>
+      </w:pPr>
+      <w:r>
+        <w:rPr>
+          <w:b/>
+          <w:color w:val="000000"/>
+          <w:szCs w:val="18"/>
+          <w:lang w:val="en-US"/>
+        </w:rPr>
+        <w:t>&lt;</w:t>
+      </w:r>
+      <w:proofErr w:type="spellStart"/>
+      <w:r>
+        <w:rPr>
+          <w:b/>
+          <w:color w:val="000000"/>
+          <w:szCs w:val="18"/>
+          <w:lang w:val="en-US"/>
+        </w:rPr>
+        <w:t>kyrie.text</w:t>
+      </w:r>
+      <w:proofErr w:type="spellEnd"/>
+      <w:r>
+        <w:rPr>
+          <w:b/>
+          <w:color w:val="000000"/>
+          <w:szCs w:val="18"/>
+          <w:lang w:val="en-US"/>
+        </w:rPr>
+        <w:t>&gt;</w:t>
+      </w:r>
+    </w:p>
+    <w:p>
+      <w:pPr>
+        <w:ind w:left="284" w:hanging="426"/>
+        <w:rPr>
+          <w:rFonts w:ascii="Century Gothic" w:hAnsi="Century Gothic"/>
+          <w:sz w:val="16"/>
+          <w:szCs w:val="16"/>
+          <w:lang w:val="en-US"/>
+        </w:rPr>
+      </w:pPr>
+      <w:r>
+        <w:rPr>
+          <w:rFonts w:ascii="Century Gothic" w:hAnsi="Century Gothic"/>
+          <w:b/>
+          <w:sz w:val="30"/>
+          <w:szCs w:val="30"/>
+          <w:lang w:val="en-US"/>
+        </w:rPr>
+        <w:t>Gloria</w:t>
+      </w:r>
+    </w:p>
+    <w:p>
+      <w:pPr>
+        <w:rPr>
+          <w:b/>
+          <w:lang w:val="en-US" w:eastAsia="fr-FR"/>
+        </w:rPr>
+      </w:pPr>
+      <w:r>
+        <w:rPr>
+          <w:b/>
+          <w:lang w:val="en-US" w:eastAsia="fr-FR"/>
+        </w:rPr>
+        <w:t>&lt;</w:t>
+      </w:r>
+      <w:proofErr w:type="spellStart"/>
+      <w:r>
+        <w:rPr>
+          <w:b/>
+          <w:lang w:val="en-US" w:eastAsia="fr-FR"/>
+        </w:rPr>
+        <w:t>gloria.text</w:t>
+      </w:r>
+      <w:proofErr w:type="spellEnd"/>
+      <w:r>
+        <w:rPr>
+          <w:b/>
+          <w:lang w:val="en-US" w:eastAsia="fr-FR"/>
+        </w:rPr>
+        <w:t>&gt;</w:t>
+      </w:r>
+    </w:p>
+    <w:p>
+      <w:pPr>
+        <w:rPr>
           <w:sz w:val="6"/>
           <w:szCs w:val="6"/>
-        </w:rPr>
-      </w:pPr>
-      <w:r>
-        <w:rPr>
-          <w:lang w:eastAsia="fr-FR"/>
-        </w:rPr>
-        <w:t>1. Rejetez les ténèbres</w:t>
-      </w:r>
-      <w:r>
-        <w:rPr>
-          <w:lang w:eastAsia="fr-FR"/>
-        </w:rPr>
-        <w:br/>
-        <w:t>Et venez à la lumière ,</w:t>
-      </w:r>
-      <w:r>
-        <w:rPr>
-          <w:lang w:eastAsia="fr-FR"/>
-        </w:rPr>
-        <w:br/>
-        <w:t>Désirez sa Parole,</w:t>
-      </w:r>
-      <w:r>
-        <w:rPr>
-          <w:lang w:eastAsia="fr-FR"/>
-        </w:rPr>
-        <w:br/>
-        <w:t>Elle vous donne le salut !</w:t>
-      </w:r>
-      <w:r>
-        <w:rPr>
-          <w:lang w:eastAsia="fr-FR"/>
-        </w:rPr>
-        <w:br/>
-      </w:r>
-    </w:p>
-    <w:p>
-      <w:pPr>
-        <w:rPr>
-          <w:rFonts w:cs="Arial"/>
-          <w:sz w:val="6"/>
-          <w:szCs w:val="6"/>
-        </w:rPr>
-      </w:pPr>
-      <w:r>
-        <w:rPr>
-          <w:lang w:eastAsia="fr-FR"/>
-        </w:rPr>
-        <w:t>2. Approchez-vous de lui,</w:t>
-      </w:r>
-      <w:r>
-        <w:rPr>
-          <w:lang w:eastAsia="fr-FR"/>
-        </w:rPr>
-        <w:br/>
-        <w:t>Pierre d´angle de l´Église,</w:t>
-      </w:r>
-      <w:r>
-        <w:rPr>
-          <w:lang w:eastAsia="fr-FR"/>
-        </w:rPr>
-        <w:br/>
-        <w:t>Rejetée par les hommes,</w:t>
-      </w:r>
-      <w:r>
-        <w:rPr>
-          <w:lang w:eastAsia="fr-FR"/>
-        </w:rPr>
-        <w:br/>
-        <w:t>Mais précieuse auprès de Dieu !</w:t>
-      </w:r>
-      <w:r>
-        <w:rPr>
-          <w:lang w:eastAsia="fr-FR"/>
-        </w:rPr>
-        <w:br/>
-      </w:r>
-    </w:p>
-    <w:p>
-      <w:pPr>
-        <w:rPr>
-          <w:lang w:eastAsia="fr-FR"/>
-        </w:rPr>
-      </w:pPr>
-      <w:r>
-        <w:rPr>
-          <w:lang w:eastAsia="fr-FR"/>
-        </w:rPr>
-        <w:t>3. Vous êtes sa demeure,</w:t>
-      </w:r>
-      <w:r>
-        <w:rPr>
-          <w:lang w:eastAsia="fr-FR"/>
-        </w:rPr>
-        <w:br/>
-        <w:t>Devenez pierres vivantes.</w:t>
-      </w:r>
-      <w:r>
-        <w:rPr>
-          <w:lang w:eastAsia="fr-FR"/>
-        </w:rPr>
-        <w:br/>
-        <w:t xml:space="preserve">Offrez par Jésus-Christ </w:t>
-      </w:r>
-      <w:r>
-        <w:rPr>
-          <w:lang w:eastAsia="fr-FR"/>
-        </w:rPr>
-        <w:br/>
-        <w:t>Un sacrifice d´amour !</w:t>
-      </w:r>
-    </w:p>
-    <w:p>
-      <w:pPr>
-        <w:rPr>
-          <w:rFonts w:cs="Arial"/>
-          <w:sz w:val="6"/>
-          <w:szCs w:val="6"/>
-        </w:rPr>
-      </w:pPr>
-    </w:p>
-    <w:p>
-      <w:pPr>
-        <w:rPr>
-          <w:rFonts w:cs="Arial"/>
-          <w:sz w:val="6"/>
-          <w:szCs w:val="6"/>
-        </w:rPr>
-      </w:pPr>
-      <w:r>
-        <w:rPr>
-          <w:lang w:eastAsia="fr-FR"/>
-        </w:rPr>
-        <w:t>4. Vous, la race choisie,</w:t>
-      </w:r>
-      <w:r>
-        <w:rPr>
-          <w:lang w:eastAsia="fr-FR"/>
-        </w:rPr>
-        <w:br/>
-        <w:t>Peuple saint, peuple de rois,</w:t>
-      </w:r>
-      <w:r>
-        <w:rPr>
-          <w:lang w:eastAsia="fr-FR"/>
-        </w:rPr>
-        <w:br/>
-        <w:t>Proclamez ses louanges,</w:t>
-      </w:r>
-      <w:r>
-        <w:rPr>
-          <w:lang w:eastAsia="fr-FR"/>
-        </w:rPr>
-        <w:br/>
-        <w:t>Vous, le peuple consacré !</w:t>
-      </w:r>
-      <w:r>
-        <w:rPr>
-          <w:lang w:eastAsia="fr-FR"/>
-        </w:rPr>
-        <w:br/>
-      </w:r>
-    </w:p>
-    <w:p>
-      <w:pPr>
-        <w:rPr>
-          <w:lang w:eastAsia="fr-FR"/>
-        </w:rPr>
-      </w:pPr>
-      <w:r>
-        <w:rPr>
-          <w:lang w:eastAsia="fr-FR"/>
-        </w:rPr>
-        <w:t>5. Aimez votre prochain,</w:t>
-      </w:r>
-      <w:r>
-        <w:rPr>
-          <w:lang w:eastAsia="fr-FR"/>
-        </w:rPr>
-        <w:br/>
-        <w:t>Comme Dieu lui seul vous aime.</w:t>
-      </w:r>
-      <w:r>
-        <w:rPr>
-          <w:lang w:eastAsia="fr-FR"/>
-        </w:rPr>
-        <w:br/>
-        <w:t>Le Père nous a dit :</w:t>
-      </w:r>
-      <w:r>
-        <w:rPr>
-          <w:lang w:eastAsia="fr-FR"/>
-        </w:rPr>
-        <w:br/>
-        <w:t xml:space="preserve">´Soyez saints comme je suis Saint´ ! </w:t>
-      </w:r>
-    </w:p>
-    <w:p>
-      <w:pPr>
-        <w:ind w:left="284" w:hanging="426"/>
-        <w:rPr>
-          <w:rFonts w:ascii="Century Gothic" w:hAnsi="Century Gothic"/>
-          <w:sz w:val="16"/>
-          <w:szCs w:val="16"/>
+          <w:lang w:val="en-US"/>
         </w:rPr>
       </w:pPr>
       <w:r>
@@ -1753,350 +1691,7 @@
           <w:b/>
           <w:sz w:val="30"/>
           <w:szCs w:val="30"/>
-        </w:rPr>
-        <w:t>Rite pénitentiel</w:t>
-      </w:r>
-    </w:p>
-    <w:p>
-      <w:pPr>
-        <w:rPr>
-          <w:b/>
-          <w:color w:val="000000"/>
-          <w:szCs w:val="18"/>
-        </w:rPr>
-      </w:pPr>
-      <w:r>
-        <w:rPr>
-          <w:b/>
-          <w:color w:val="000000"/>
-          <w:szCs w:val="18"/>
-        </w:rPr>
-        <w:t>Kyrie</w:t>
-      </w:r>
-      <w:r>
-        <w:rPr>
-          <w:b/>
-          <w:color w:val="000000"/>
-          <w:szCs w:val="18"/>
-        </w:rPr>
-        <w:t>, kyrie</w:t>
-      </w:r>
-      <w:r>
-        <w:rPr>
-          <w:b/>
-          <w:color w:val="000000"/>
-          <w:szCs w:val="18"/>
-        </w:rPr>
-        <w:t xml:space="preserve"> eleison,</w:t>
-      </w:r>
-      <w:r>
-        <w:rPr>
-          <w:b/>
-          <w:color w:val="000000"/>
-          <w:szCs w:val="18"/>
-        </w:rPr>
-        <w:t xml:space="preserve"> </w:t>
-      </w:r>
-      <w:r>
-        <w:rPr>
-          <w:b/>
-          <w:color w:val="000000"/>
-          <w:szCs w:val="18"/>
-        </w:rPr>
-        <w:t xml:space="preserve">Kyrie </w:t>
-      </w:r>
-      <w:proofErr w:type="spellStart"/>
-      <w:r>
-        <w:rPr>
-          <w:b/>
-          <w:color w:val="000000"/>
-          <w:szCs w:val="18"/>
-        </w:rPr>
-        <w:t>eleison,</w:t>
-      </w:r>
-      <w:r>
-        <w:rPr>
-          <w:b/>
-          <w:color w:val="000000"/>
-          <w:szCs w:val="18"/>
-        </w:rPr>
-        <w:t>eleison</w:t>
-      </w:r>
-      <w:proofErr w:type="spellEnd"/>
-    </w:p>
-    <w:p>
-      <w:pPr>
-        <w:rPr>
-          <w:b/>
-          <w:color w:val="000000"/>
-          <w:szCs w:val="18"/>
-        </w:rPr>
-      </w:pPr>
-      <w:proofErr w:type="spellStart"/>
-      <w:r>
-        <w:rPr>
-          <w:b/>
-          <w:color w:val="000000"/>
-          <w:szCs w:val="18"/>
-        </w:rPr>
-        <w:t>Christe</w:t>
-      </w:r>
-      <w:proofErr w:type="spellEnd"/>
-      <w:r>
-        <w:rPr>
-          <w:b/>
-          <w:color w:val="000000"/>
-          <w:szCs w:val="18"/>
-        </w:rPr>
-        <w:t xml:space="preserve"> eleison, </w:t>
-      </w:r>
-      <w:proofErr w:type="spellStart"/>
-      <w:r>
-        <w:rPr>
-          <w:b/>
-          <w:color w:val="000000"/>
-          <w:szCs w:val="18"/>
-        </w:rPr>
-        <w:t>Christe</w:t>
-      </w:r>
-      <w:proofErr w:type="spellEnd"/>
-      <w:r>
-        <w:rPr>
-          <w:b/>
-          <w:color w:val="000000"/>
-          <w:szCs w:val="18"/>
-        </w:rPr>
-        <w:t xml:space="preserve"> eleison, </w:t>
-      </w:r>
-    </w:p>
-    <w:p>
-      <w:pPr>
-        <w:rPr>
-          <w:b/>
-          <w:color w:val="000000"/>
-          <w:szCs w:val="18"/>
-        </w:rPr>
-      </w:pPr>
-      <w:r>
-        <w:rPr>
-          <w:b/>
-          <w:color w:val="000000"/>
-          <w:szCs w:val="18"/>
-        </w:rPr>
-        <w:t>Kyrie, kyrie eleison,</w:t>
-      </w:r>
-      <w:r>
-        <w:rPr>
-          <w:b/>
-          <w:color w:val="000000"/>
-          <w:szCs w:val="18"/>
-        </w:rPr>
-        <w:t xml:space="preserve"> </w:t>
-      </w:r>
-      <w:r>
-        <w:rPr>
-          <w:b/>
-          <w:color w:val="000000"/>
-          <w:szCs w:val="18"/>
-        </w:rPr>
-        <w:t xml:space="preserve">Kyrie </w:t>
-      </w:r>
-      <w:proofErr w:type="spellStart"/>
-      <w:r>
-        <w:rPr>
-          <w:b/>
-          <w:color w:val="000000"/>
-          <w:szCs w:val="18"/>
-        </w:rPr>
-        <w:t>eleison,eleison</w:t>
-      </w:r>
-      <w:proofErr w:type="spellEnd"/>
-    </w:p>
-    <w:p>
-      <w:pPr>
-        <w:ind w:left="284" w:hanging="426"/>
-        <w:rPr>
-          <w:rFonts w:ascii="Century Gothic" w:hAnsi="Century Gothic"/>
-          <w:sz w:val="16"/>
-          <w:szCs w:val="16"/>
-          <w:lang w:val="en-GB"/>
-        </w:rPr>
-      </w:pPr>
-      <w:r>
-        <w:rPr>
-          <w:rFonts w:ascii="Century Gothic" w:hAnsi="Century Gothic"/>
-          <w:b/>
-          <w:sz w:val="30"/>
-          <w:szCs w:val="30"/>
-          <w:lang w:val="en-GB"/>
-        </w:rPr>
-        <w:t>Gloria</w:t>
-      </w:r>
-    </w:p>
-    <w:p>
-      <w:pPr>
-        <w:rPr>
-          <w:b/>
-          <w:lang w:val="en-US" w:eastAsia="fr-FR"/>
-        </w:rPr>
-      </w:pPr>
-      <w:r>
-        <w:rPr>
-          <w:b/>
-          <w:lang w:val="en-US" w:eastAsia="fr-FR"/>
-        </w:rPr>
-        <w:t xml:space="preserve">Gloria, </w:t>
-      </w:r>
-      <w:proofErr w:type="spellStart"/>
-      <w:r>
-        <w:rPr>
-          <w:b/>
-          <w:lang w:val="en-US" w:eastAsia="fr-FR"/>
-        </w:rPr>
-        <w:t>gloria</w:t>
-      </w:r>
-      <w:proofErr w:type="spellEnd"/>
-      <w:r>
-        <w:rPr>
-          <w:b/>
-          <w:lang w:val="en-US" w:eastAsia="fr-FR"/>
-        </w:rPr>
-        <w:t>, in excelsis Deo (</w:t>
-      </w:r>
-      <w:proofErr w:type="spellStart"/>
-      <w:r>
-        <w:rPr>
-          <w:b/>
-          <w:lang w:val="en-US" w:eastAsia="fr-FR"/>
-        </w:rPr>
-        <w:t>bis</w:t>
-      </w:r>
-      <w:proofErr w:type="spellEnd"/>
-      <w:r>
-        <w:rPr>
-          <w:b/>
-          <w:lang w:val="en-US" w:eastAsia="fr-FR"/>
-        </w:rPr>
-        <w:t>)</w:t>
-      </w:r>
-    </w:p>
-    <w:p>
-      <w:pPr>
-        <w:rPr>
-          <w:lang w:eastAsia="fr-FR"/>
-        </w:rPr>
-      </w:pPr>
-      <w:r>
-        <w:rPr>
-          <w:lang w:eastAsia="fr-FR"/>
-        </w:rPr>
-        <w:t>Et paix sur la terre aux hommes qu’il aime.</w:t>
-      </w:r>
-      <w:r>
-        <w:rPr>
-          <w:lang w:eastAsia="fr-FR"/>
-        </w:rPr>
-        <w:br/>
-        <w:t>Nous te louons, nous te bénissons, nous t’adorons,</w:t>
-      </w:r>
-      <w:r>
-        <w:rPr>
-          <w:lang w:eastAsia="fr-FR"/>
-        </w:rPr>
-        <w:br/>
-        <w:t>Nous te glorifions, nous te rendons grâce,</w:t>
-      </w:r>
-      <w:r>
-        <w:rPr>
-          <w:lang w:eastAsia="fr-FR"/>
-        </w:rPr>
-        <w:br/>
-        <w:t>Pour ton immense gloire,</w:t>
-      </w:r>
-      <w:r>
-        <w:rPr>
-          <w:lang w:eastAsia="fr-FR"/>
-        </w:rPr>
-        <w:br/>
-        <w:t>Seigneur Dieu, Roi du ciel, Dieu le Père tout-puissant.</w:t>
-      </w:r>
-      <w:r>
-        <w:rPr>
-          <w:lang w:eastAsia="fr-FR"/>
-        </w:rPr>
-        <w:br/>
-        <w:t>Seigneur, Fils unique, Jésus Christ,</w:t>
-      </w:r>
-      <w:r>
-        <w:rPr>
-          <w:lang w:eastAsia="fr-FR"/>
-        </w:rPr>
-        <w:br/>
-        <w:t>Seigneur Dieu, Agneau de Dieu, le Fils du Père ;</w:t>
-      </w:r>
-      <w:r>
-        <w:rPr>
-          <w:lang w:eastAsia="fr-FR"/>
-        </w:rPr>
-        <w:br/>
-        <w:t>Toi qui enlèves le péché du monde, prends pitié de nous ;</w:t>
-      </w:r>
-      <w:r>
-        <w:rPr>
-          <w:lang w:eastAsia="fr-FR"/>
-        </w:rPr>
-        <w:br/>
-        <w:t>Toi qui enlèves le péché du monde, reçois notre prière ;</w:t>
-      </w:r>
-      <w:r>
-        <w:rPr>
-          <w:lang w:eastAsia="fr-FR"/>
-        </w:rPr>
-        <w:br/>
-        <w:t>Toi qui es assis à la droite du Père, prends pitié de nous.</w:t>
-      </w:r>
-      <w:r>
-        <w:rPr>
-          <w:lang w:eastAsia="fr-FR"/>
-        </w:rPr>
-        <w:br/>
-        <w:t>Car toi seul es saint, toi seul es Seigneur,</w:t>
-      </w:r>
-      <w:r>
-        <w:rPr>
-          <w:lang w:eastAsia="fr-FR"/>
-        </w:rPr>
-        <w:br/>
-        <w:t>Toi seul es le Très-Haut : Jésus Christ,</w:t>
-      </w:r>
-      <w:r>
-        <w:rPr>
-          <w:lang w:eastAsia="fr-FR"/>
-        </w:rPr>
-        <w:br/>
-        <w:t>avec le Saint-Esprit</w:t>
-      </w:r>
-      <w:r>
-        <w:rPr>
-          <w:lang w:eastAsia="fr-FR"/>
-        </w:rPr>
-        <w:br/>
-        <w:t>Dans la gloire de Dieu le Père. Amen.</w:t>
-      </w:r>
-    </w:p>
-    <w:p>
-      <w:pPr>
-        <w:rPr>
-          <w:sz w:val="6"/>
-          <w:szCs w:val="6"/>
-        </w:rPr>
-      </w:pPr>
-      <w:r>
-        <w:rPr>
-          <w:rFonts w:ascii="Century Gothic" w:hAnsi="Century Gothic"/>
-          <w:b/>
-          <w:sz w:val="30"/>
-          <w:szCs w:val="30"/>
+          <w:lang w:val="en-US"/>
         </w:rPr>
         <w:br w:type="column"/>
       </w:r>
@@ -2199,21 +1794,23 @@
           <w:rFonts w:ascii="Century Gothic" w:hAnsi="Century Gothic"/>
           <w:szCs w:val="18"/>
         </w:rPr>
-        <w:t>livre d</w:t>
-      </w:r>
-      <w:r>
-        <w:rPr>
-          <w:rFonts w:ascii="Century Gothic" w:hAnsi="Century Gothic"/>
-          <w:szCs w:val="18"/>
-        </w:rPr>
-        <w:t xml:space="preserve">e </w:t>
-      </w:r>
-      <w:r>
-        <w:rPr>
-          <w:rFonts w:ascii="Century Gothic" w:hAnsi="Century Gothic"/>
-          <w:szCs w:val="18"/>
-        </w:rPr>
-        <w:t>la Sagesse</w:t>
+        <w:t>&lt;</w:t>
+      </w:r>
+      <w:proofErr w:type="spellStart"/>
+      <w:r>
+        <w:rPr>
+          <w:rFonts w:ascii="Century Gothic" w:hAnsi="Century Gothic"/>
+          <w:szCs w:val="18"/>
+        </w:rPr>
+        <w:t>first_lecture.title</w:t>
+      </w:r>
+      <w:proofErr w:type="spellEnd"/>
+      <w:r>
+        <w:rPr>
+          <w:rFonts w:ascii="Century Gothic" w:hAnsi="Century Gothic"/>
+          <w:szCs w:val="18"/>
+        </w:rPr>
+        <w:t>&gt;</w:t>
       </w:r>
     </w:p>
     <w:p>
@@ -2224,7 +1821,24 @@
         </w:rPr>
       </w:pPr>
       <w:r>
-        <w:t>Quel homme peut découvrir les intentions de Dieu ? Qui peut comprendre les volontés du Seigneur ? Les réflexions des mortels sont incertaines, et nos pensées, instables ; car un corps périssable appesantit notre âme, et cette enveloppe d’argile alourdit notre esprit aux mille pensées. Nous avons peine à nous représenter ce qui est sur terre, et nous trouvons avec effort ce qui est à notre portée ; ce qui est dans les cieux, qui donc l’a découvert ? Et qui aurait connu ta volonté, si tu n’avais pas donné la Sagesse et envoyé d’en haut ton Esprit Saint ? C’est ainsi que les sentiers des habitants de la terre sont devenus droits ; c’est ainsi que les hommes ont appris ce qui te plaît et, par la Sagesse, ont été sauvés.</w:t>
+        <w:rPr>
+          <w:lang w:eastAsia="ar-SA"/>
+        </w:rPr>
+        <w:t>&lt;</w:t>
+      </w:r>
+      <w:proofErr w:type="spellStart"/>
+      <w:r>
+        <w:rPr>
+          <w:lang w:eastAsia="ar-SA"/>
+        </w:rPr>
+        <w:t>first_lecture.text</w:t>
+      </w:r>
+      <w:proofErr w:type="spellEnd"/>
+      <w:r>
+        <w:rPr>
+          <w:lang w:eastAsia="ar-SA"/>
+        </w:rPr>
+        <w:t>&gt;</w:t>
       </w:r>
     </w:p>
     <w:p>
@@ -2267,21 +1881,23 @@
           <w:b/>
           <w:lang w:eastAsia="fr-FR"/>
         </w:rPr>
-        <w:t>D’âge en âge, Seigneur,</w:t>
-      </w:r>
+        <w:t>&lt;</w:t>
+      </w:r>
+      <w:proofErr w:type="spellStart"/>
       <w:r>
         <w:rPr>
           <w:b/>
           <w:lang w:eastAsia="fr-FR"/>
         </w:rPr>
-        <w:t xml:space="preserve"> </w:t>
-      </w:r>
+        <w:t>psaume.refrain</w:t>
+      </w:r>
+      <w:proofErr w:type="spellEnd"/>
       <w:r>
         <w:rPr>
           <w:b/>
           <w:lang w:eastAsia="fr-FR"/>
         </w:rPr>
-        <w:t>tu as été notre refuge.</w:t>
+        <w:t>&gt;</w:t>
       </w:r>
     </w:p>
     <w:p>
@@ -2303,168 +1919,32 @@
         <w:rPr>
           <w:lang w:eastAsia="fr-FR"/>
         </w:rPr>
-        <w:t>Tu fais retourner l’homme à la poussière ;</w:t>
-      </w:r>
+        <w:t>&lt;</w:t>
+      </w:r>
+      <w:proofErr w:type="spellStart"/>
       <w:r>
         <w:rPr>
           <w:lang w:eastAsia="fr-FR"/>
         </w:rPr>
-        <w:br/>
-        <w:t>tu as dit : « Retournez, fils d’Adam ! »</w:t>
-      </w:r>
+        <w:t>psaume.text</w:t>
+      </w:r>
+      <w:proofErr w:type="spellEnd"/>
       <w:r>
         <w:rPr>
           <w:lang w:eastAsia="fr-FR"/>
         </w:rPr>
-        <w:br/>
-        <w:t>À tes yeux, mille ans sont comme hier,</w:t>
-      </w:r>
-      <w:r>
-        <w:rPr>
-          <w:lang w:eastAsia="fr-FR"/>
-        </w:rPr>
-        <w:br/>
-        <w:t>c’est un jour qui s’en va, une heure dans la nuit.</w:t>
-      </w:r>
-    </w:p>
-    <w:p>
-      <w:pPr>
-        <w:rPr>
-          <w:rFonts w:cs="Arial"/>
+        <w:t>&gt;</w:t>
+      </w:r>
+    </w:p>
+    <w:p>
+      <w:pPr>
+        <w:ind w:left="284" w:hanging="426"/>
+        <w:rPr>
+          <w:rFonts w:ascii="Century Gothic" w:hAnsi="Century Gothic"/>
           <w:sz w:val="6"/>
           <w:szCs w:val="6"/>
         </w:rPr>
       </w:pPr>
-    </w:p>
-    <w:p>
-      <w:pPr>
-        <w:rPr>
-          <w:lang w:eastAsia="fr-FR"/>
-        </w:rPr>
-      </w:pPr>
-      <w:r>
-        <w:rPr>
-          <w:lang w:eastAsia="fr-FR"/>
-        </w:rPr>
-        <w:t>Tu les as balayés : ce n’est qu’un songe ;</w:t>
-      </w:r>
-      <w:r>
-        <w:rPr>
-          <w:lang w:eastAsia="fr-FR"/>
-        </w:rPr>
-        <w:br/>
-        <w:t>dès le matin, c’est une herbe changeante :</w:t>
-      </w:r>
-      <w:r>
-        <w:rPr>
-          <w:lang w:eastAsia="fr-FR"/>
-        </w:rPr>
-        <w:br/>
-        <w:t>elle fleurit le matin, elle change ;</w:t>
-      </w:r>
-      <w:r>
-        <w:rPr>
-          <w:lang w:eastAsia="fr-FR"/>
-        </w:rPr>
-        <w:br/>
-        <w:t>le soir, elle est fanée, desséchée.</w:t>
-      </w:r>
-    </w:p>
-    <w:p>
-      <w:pPr>
-        <w:rPr>
-          <w:rFonts w:cs="Arial"/>
-          <w:sz w:val="6"/>
-          <w:szCs w:val="6"/>
-        </w:rPr>
-      </w:pPr>
-    </w:p>
-    <w:p>
-      <w:pPr>
-        <w:rPr>
-          <w:lang w:eastAsia="fr-FR"/>
-        </w:rPr>
-      </w:pPr>
-      <w:r>
-        <w:rPr>
-          <w:lang w:eastAsia="fr-FR"/>
-        </w:rPr>
-        <w:t>Apprends-nous la vraie mesure de nos jours :</w:t>
-      </w:r>
-      <w:r>
-        <w:rPr>
-          <w:lang w:eastAsia="fr-FR"/>
-        </w:rPr>
-        <w:br/>
-        <w:t>que nos cœurs pénètrent la sagesse.</w:t>
-      </w:r>
-      <w:r>
-        <w:rPr>
-          <w:lang w:eastAsia="fr-FR"/>
-        </w:rPr>
-        <w:br/>
-        <w:t>Reviens, Seigneur, pourquoi tarder ?</w:t>
-      </w:r>
-      <w:r>
-        <w:rPr>
-          <w:lang w:eastAsia="fr-FR"/>
-        </w:rPr>
-        <w:br/>
-        <w:t>Ravise-toi par égard pour tes serviteurs.</w:t>
-      </w:r>
-    </w:p>
-    <w:p>
-      <w:pPr>
-        <w:rPr>
-          <w:rFonts w:cs="Arial"/>
-          <w:sz w:val="6"/>
-          <w:szCs w:val="6"/>
-        </w:rPr>
-      </w:pPr>
-    </w:p>
-    <w:p>
-      <w:pPr>
-        <w:rPr>
-          <w:lang w:eastAsia="fr-FR"/>
-        </w:rPr>
-      </w:pPr>
-      <w:r>
-        <w:rPr>
-          <w:lang w:eastAsia="fr-FR"/>
-        </w:rPr>
-        <w:t>Rassasie-nous de ton amour au matin,</w:t>
-      </w:r>
-      <w:r>
-        <w:rPr>
-          <w:lang w:eastAsia="fr-FR"/>
-        </w:rPr>
-        <w:br/>
-        <w:t>que nous passions nos jours dans la joie et les chants.</w:t>
-      </w:r>
-      <w:r>
-        <w:rPr>
-          <w:lang w:eastAsia="fr-FR"/>
-        </w:rPr>
-        <w:br/>
-        <w:t>Que vienne sur nous la douceur du Seigneur notre Dieu !</w:t>
-      </w:r>
-      <w:r>
-        <w:rPr>
-          <w:lang w:eastAsia="fr-FR"/>
-        </w:rPr>
-        <w:br/>
-        <w:t>Consolide pour nous l’ouvrage de nos mains.</w:t>
-      </w:r>
-    </w:p>
-    <w:p>
-      <w:pPr>
-        <w:ind w:left="284" w:hanging="426"/>
-        <w:rPr>
-          <w:rFonts w:ascii="Century Gothic" w:hAnsi="Century Gothic"/>
-          <w:sz w:val="6"/>
-          <w:szCs w:val="6"/>
-        </w:rPr>
-      </w:pPr>
       <w:r>
         <w:rPr>
           <w:rFonts w:ascii="Century Gothic" w:hAnsi="Century Gothic"/>
@@ -2506,7 +1986,25 @@
           <w:sz w:val="16"/>
           <w:szCs w:val="16"/>
         </w:rPr>
-        <w:t>saint Paul apôtre à Philémon</w:t>
+        <w:t>&lt;</w:t>
+      </w:r>
+      <w:proofErr w:type="spellStart"/>
+      <w:r>
+        <w:rPr>
+          <w:rFonts w:ascii="Century Gothic" w:hAnsi="Century Gothic"/>
+          <w:sz w:val="16"/>
+          <w:szCs w:val="16"/>
+        </w:rPr>
+        <w:t>second_lecture.title</w:t>
+      </w:r>
+      <w:proofErr w:type="spellEnd"/>
+      <w:r>
+        <w:rPr>
+          <w:rFonts w:ascii="Century Gothic" w:hAnsi="Century Gothic"/>
+          <w:sz w:val="16"/>
+          <w:szCs w:val="16"/>
+        </w:rPr>
+        <w:t>&gt;</w:t>
       </w:r>
     </w:p>
     <w:p>
@@ -2517,7 +2015,15 @@
         </w:rPr>
       </w:pPr>
       <w:r>
-        <w:t>Bien-aimé, moi, Paul, tel que je suis, un vieil homme et, qui plus est, prisonnier maintenant à cause du Christ Jésus, j’ai quelque chose à te demander pour Onésime, mon enfant à qui, en prison, j’ai donné la vie dans le Christ. Je te le renvoie, lui qui est comme mon cœur. Je l’aurais volontiers gardé auprès de moi, pour qu’il me rende des services en ton nom, à moi qui suis en prison à cause de l’Évangile. Mais je n’ai rien voulu faire sans ton accord, pour que tu accomplisses ce qui est bien, non par contrainte mais volontiers. S’il a été éloigné de toi pendant quelque temps, c’est peut-être pour que tu le retrouves définitivement, non plus comme un esclave, mais, mieux qu’un esclave, comme un frère bien-aimé : il l’est vraiment pour moi, combien plus le sera-t-il pour toi, aussi bien humainement que dans le Seigneur. Si donc tu estimes que je suis en communion avec toi, accueille-le comme si c’était moi.</w:t>
+        <w:t>&lt;</w:t>
+      </w:r>
+      <w:proofErr w:type="spellStart"/>
+      <w:r>
+        <w:t>second_lecture.text</w:t>
+      </w:r>
+      <w:proofErr w:type="spellEnd"/>
+      <w:r>
+        <w:t>&gt;</w:t>
       </w:r>
     </w:p>
     <w:p>
@@ -2591,48 +2097,25 @@
           <w:sz w:val="16"/>
           <w:szCs w:val="16"/>
         </w:rPr>
-        <w:t>de Jésus Christ selon Saint</w:t>
-      </w:r>
+        <w:t>&lt;</w:t>
+      </w:r>
+      <w:proofErr w:type="spellStart"/>
       <w:r>
         <w:rPr>
           <w:rFonts w:ascii="Century Gothic" w:hAnsi="Century Gothic"/>
           <w:sz w:val="16"/>
           <w:szCs w:val="16"/>
         </w:rPr>
-        <w:t xml:space="preserve"> Luc </w:t>
-      </w:r>
-    </w:p>
-    <w:p>
-      <w:pPr>
-        <w:jc w:val="both"/>
-        <w:rPr>
-          <w:lang w:eastAsia="ar-SA"/>
-        </w:rPr>
-      </w:pPr>
-      <w:r>
-        <w:t xml:space="preserve">En ce temps-là, de grandes foules faisaient route avec Jésus ; il se retourna et leur dit : « Si quelqu’un vient à moi sans me préférer à son père, sa mère, sa femme, ses enfants, ses frères et sœurs, et même à sa propre vie, il ne peut pas être mon disciple. Celui qui ne porte pas sa croix pour marcher à ma suite ne peut pas être mon disciple. Quel est celui d’entre vous qui, voulant bâtir une tour, ne commence par s’asseoir pour calculer la dépense et voir s’il a de quoi aller jusqu’au bout ? Car, si jamais il pose les fondations et n’est pas capable d’achever, tous ceux qui le verront vont se moquer de lui : ‘Voilà un homme qui a commencé à bâtir et n’a pas été capable d’achever !’ Et quel est le roi qui, partant en guerre contre un autre roi, ne commence par s’asseoir pour voir s’il peut, avec dix mille hommes, affronter l’autre qui marche contre lui avec vingt mille ? S’il ne le peut pas, il envoie, pendant que l’autre est encore loin, une délégation pour demander les conditions de paix. Ainsi </w:t>
-      </w:r>
-      <w:r>
-        <w:t>donc, celui d’entre vous qui ne renonce pas à tout ce qui lui appartient ne peut pas être mon disciple. »</w:t>
-      </w:r>
-    </w:p>
-    <w:p>
-      <w:pPr>
-        <w:ind w:left="284" w:hanging="426"/>
+        <w:t>evangile.title</w:t>
+      </w:r>
+      <w:proofErr w:type="spellEnd"/>
+      <w:r>
         <w:rPr>
           <w:rFonts w:ascii="Century Gothic" w:hAnsi="Century Gothic"/>
           <w:sz w:val="16"/>
           <w:szCs w:val="16"/>
         </w:rPr>
-      </w:pPr>
-      <w:r>
-        <w:rPr>
-          <w:rFonts w:ascii="Century Gothic" w:hAnsi="Century Gothic"/>
-          <w:b/>
-          <w:sz w:val="30"/>
-          <w:szCs w:val="30"/>
-        </w:rPr>
-        <w:t xml:space="preserve">Homélie </w:t>
+        <w:t>&gt;</w:t>
       </w:r>
       <w:r>
         <w:rPr>
@@ -2640,27 +2123,35 @@
           <w:sz w:val="16"/>
           <w:szCs w:val="16"/>
         </w:rPr>
-        <w:t>suivie d’un court temps de silence</w:t>
-      </w:r>
-    </w:p>
-    <w:p>
-      <w:pPr>
-        <w:ind w:left="284" w:hanging="426"/>
-        <w:rPr>
-          <w:rFonts w:ascii="Century Gothic" w:hAnsi="Century Gothic"/>
-          <w:b/>
-          <w:sz w:val="30"/>
-          <w:szCs w:val="30"/>
-        </w:rPr>
-      </w:pPr>
-      <w:r>
-        <w:rPr>
-          <w:rFonts w:ascii="Century Gothic" w:hAnsi="Century Gothic"/>
-          <w:b/>
-          <w:sz w:val="30"/>
-          <w:szCs w:val="30"/>
-        </w:rPr>
-        <w:t>Profession de Foi</w:t>
+        <w:t xml:space="preserve"> </w:t>
+      </w:r>
+    </w:p>
+    <w:p>
+      <w:pPr>
+        <w:jc w:val="both"/>
+        <w:rPr>
+          <w:lang w:eastAsia="ar-SA"/>
+        </w:rPr>
+      </w:pPr>
+      <w:r>
+        <w:rPr>
+          <w:lang w:eastAsia="ar-SA"/>
+        </w:rPr>
+        <w:t>&lt;</w:t>
+      </w:r>
+      <w:proofErr w:type="spellStart"/>
+      <w:r>
+        <w:rPr>
+          <w:lang w:eastAsia="ar-SA"/>
+        </w:rPr>
+        <w:t>evangile.text</w:t>
+      </w:r>
+      <w:proofErr w:type="spellEnd"/>
+      <w:r>
+        <w:rPr>
+          <w:lang w:eastAsia="ar-SA"/>
+        </w:rPr>
+        <w:t>&gt;</w:t>
       </w:r>
     </w:p>
     <w:p>
@@ -2679,6 +2170,53 @@
           <w:sz w:val="30"/>
           <w:szCs w:val="30"/>
         </w:rPr>
+        <w:t xml:space="preserve">Homélie </w:t>
+      </w:r>
+      <w:r>
+        <w:rPr>
+          <w:rFonts w:ascii="Century Gothic" w:hAnsi="Century Gothic"/>
+          <w:sz w:val="16"/>
+          <w:szCs w:val="16"/>
+        </w:rPr>
+        <w:t>suivie d’un court temps de silence</w:t>
+      </w:r>
+    </w:p>
+    <w:p>
+      <w:pPr>
+        <w:ind w:left="284" w:hanging="426"/>
+        <w:rPr>
+          <w:rFonts w:ascii="Century Gothic" w:hAnsi="Century Gothic"/>
+          <w:b/>
+          <w:sz w:val="30"/>
+          <w:szCs w:val="30"/>
+        </w:rPr>
+      </w:pPr>
+      <w:r>
+        <w:rPr>
+          <w:rFonts w:ascii="Century Gothic" w:hAnsi="Century Gothic"/>
+          <w:b/>
+          <w:sz w:val="30"/>
+          <w:szCs w:val="30"/>
+        </w:rPr>
+        <w:t>Profession de Foi</w:t>
+      </w:r>
+    </w:p>
+    <w:p>
+      <w:pPr>
+        <w:ind w:left="284" w:hanging="426"/>
+        <w:rPr>
+          <w:rFonts w:ascii="Century Gothic" w:hAnsi="Century Gothic"/>
+          <w:sz w:val="16"/>
+          <w:szCs w:val="16"/>
+        </w:rPr>
+      </w:pPr>
+      <w:r>
+        <w:rPr>
+          <w:rFonts w:ascii="Century Gothic" w:hAnsi="Century Gothic"/>
+          <w:b/>
+          <w:sz w:val="30"/>
+          <w:szCs w:val="30"/>
+        </w:rPr>
         <w:t>Prière Universelle</w:t>
       </w:r>
     </w:p>
@@ -2694,22 +2232,23 @@
           <w:b/>
           <w:lang w:eastAsia="fr-FR"/>
         </w:rPr>
-        <w:t>Ô Marie prends nos prières, p</w:t>
-      </w:r>
+        <w:t>&lt;</w:t>
+      </w:r>
+      <w:proofErr w:type="spellStart"/>
       <w:r>
         <w:rPr>
           <w:b/>
           <w:lang w:eastAsia="fr-FR"/>
         </w:rPr>
-        <w:t>urifie-les, complète-les,</w:t>
-      </w:r>
+        <w:t>pu.text</w:t>
+      </w:r>
+      <w:proofErr w:type="spellEnd"/>
       <w:r>
         <w:rPr>
           <w:b/>
           <w:lang w:eastAsia="fr-FR"/>
         </w:rPr>
-        <w:br/>
-        <w:t>Présente-les à ton fils.</w:t>
+        <w:t>&gt;</w:t>
       </w:r>
     </w:p>
     <w:p>
@@ -3174,344 +2713,57 @@
           <w:b/>
           <w:lang w:eastAsia="fr-FR"/>
         </w:rPr>
-        <w:t xml:space="preserve">Venez ! Approchons-nous de la table du Christ, </w:t>
-      </w:r>
+        <w:t>&lt;</w:t>
+      </w:r>
+      <w:proofErr w:type="spellStart"/>
       <w:r>
         <w:rPr>
           <w:b/>
           <w:lang w:eastAsia="fr-FR"/>
         </w:rPr>
+        <w:t>communion.refrain</w:t>
+      </w:r>
+      <w:proofErr w:type="spellEnd"/>
+      <w:r>
+        <w:rPr>
+          <w:b/>
+          <w:lang w:eastAsia="fr-FR"/>
+        </w:rPr>
+        <w:t>&gt;</w:t>
+      </w:r>
+      <w:r>
+        <w:rPr>
+          <w:b/>
+          <w:lang w:eastAsia="fr-FR"/>
+        </w:rPr>
         <w:br/>
-        <w:t xml:space="preserve">Il nous livre son corps et son sang, </w:t>
-      </w:r>
-      <w:r>
-        <w:rPr>
-          <w:b/>
+      </w:r>
+    </w:p>
+    <w:p>
+      <w:pPr>
+        <w:rPr>
           <w:lang w:eastAsia="fr-FR"/>
         </w:rPr>
-        <w:br/>
-        <w:t xml:space="preserve">Il se fait nourriture, Pain de Vie éternelle, </w:t>
-      </w:r>
-      <w:r>
-        <w:rPr>
-          <w:b/>
+      </w:pPr>
+      <w:r>
+        <w:rPr>
           <w:lang w:eastAsia="fr-FR"/>
         </w:rPr>
-        <w:br/>
-        <w:t>Nous fait boire à la coupe des Noces de l'Agneau !</w:t>
-      </w:r>
-      <w:r>
-        <w:rPr>
-          <w:b/>
+        <w:t>&lt;</w:t>
+      </w:r>
+      <w:proofErr w:type="spellStart"/>
+      <w:r>
+        <w:rPr>
           <w:lang w:eastAsia="fr-FR"/>
         </w:rPr>
-        <w:br/>
-      </w:r>
-    </w:p>
-    <w:p>
-      <w:pPr>
-        <w:rPr>
-          <w:sz w:val="8"/>
-          <w:szCs w:val="6"/>
-        </w:rPr>
-      </w:pPr>
+        <w:t>communion.text</w:t>
+      </w:r>
+      <w:proofErr w:type="spellEnd"/>
       <w:r>
         <w:rPr>
           <w:lang w:eastAsia="fr-FR"/>
         </w:rPr>
-        <w:t xml:space="preserve">1. La Sagesse de Dieu a préparé son vin, </w:t>
-      </w:r>
-      <w:r>
-        <w:rPr>
-          <w:lang w:eastAsia="fr-FR"/>
-        </w:rPr>
-        <w:br/>
-        <w:t xml:space="preserve">Elle a dressé la table, elle invite les saints : </w:t>
-      </w:r>
-      <w:r>
-        <w:rPr>
-          <w:lang w:eastAsia="fr-FR"/>
-        </w:rPr>
-        <w:br/>
-        <w:t xml:space="preserve">" Venez boire à la coupe ! Venez manger le pain ! </w:t>
-      </w:r>
-      <w:r>
-        <w:rPr>
-          <w:lang w:eastAsia="fr-FR"/>
-        </w:rPr>
-        <w:br/>
-        <w:t xml:space="preserve">Soyez la joie de Dieu, accourez au festin ! " </w:t>
-      </w:r>
-      <w:r>
-        <w:rPr>
-          <w:lang w:eastAsia="fr-FR"/>
-        </w:rPr>
-        <w:br/>
-      </w:r>
-    </w:p>
-    <w:p>
-      <w:pPr>
-        <w:rPr>
-          <w:sz w:val="8"/>
-          <w:szCs w:val="6"/>
-        </w:rPr>
-      </w:pPr>
-      <w:r>
-        <w:rPr>
-          <w:lang w:eastAsia="fr-FR"/>
-        </w:rPr>
-        <w:t xml:space="preserve">2. Par le pain et le vin reçus en communion, </w:t>
-      </w:r>
-      <w:r>
-        <w:rPr>
-          <w:lang w:eastAsia="fr-FR"/>
-        </w:rPr>
-        <w:br/>
-        <w:t xml:space="preserve">Voici le sacrifice qui nous rend à la Vie. </w:t>
-      </w:r>
-      <w:r>
-        <w:rPr>
-          <w:lang w:eastAsia="fr-FR"/>
-        </w:rPr>
-        <w:br/>
-        <w:t xml:space="preserve">Le sang de l'Alliance jaillit du </w:t>
-      </w:r>
-      <w:r>
-        <w:rPr>
-          <w:lang w:eastAsia="fr-FR"/>
-        </w:rPr>
-        <w:t>cœur</w:t>
-      </w:r>
-      <w:r>
-        <w:rPr>
-          <w:lang w:eastAsia="fr-FR"/>
-        </w:rPr>
-        <w:t xml:space="preserve"> de Dieu, </w:t>
-      </w:r>
-      <w:r>
-        <w:rPr>
-          <w:lang w:eastAsia="fr-FR"/>
-        </w:rPr>
-        <w:br/>
-        <w:t xml:space="preserve">Quand le Verbe fait chair s'offre à nous sur la Croix. </w:t>
-      </w:r>
-      <w:r>
-        <w:rPr>
-          <w:lang w:eastAsia="fr-FR"/>
-        </w:rPr>
-        <w:br/>
-      </w:r>
-    </w:p>
-    <w:p>
-      <w:pPr>
-        <w:rPr>
-          <w:sz w:val="8"/>
-          <w:szCs w:val="6"/>
-        </w:rPr>
-      </w:pPr>
-      <w:r>
-        <w:rPr>
-          <w:lang w:eastAsia="fr-FR"/>
-        </w:rPr>
-        <w:t xml:space="preserve">3. Dieu est notre berger, nous ne manquons de rien, </w:t>
-      </w:r>
-      <w:r>
-        <w:rPr>
-          <w:lang w:eastAsia="fr-FR"/>
-        </w:rPr>
-        <w:br/>
-        <w:t xml:space="preserve">Sur des prés d'herbe fraîche, Il nous fait reposer. </w:t>
-      </w:r>
-      <w:r>
-        <w:rPr>
-          <w:lang w:eastAsia="fr-FR"/>
-        </w:rPr>
-        <w:br/>
-        <w:t xml:space="preserve">Il restaure notre âme, Il nous garde du mal, </w:t>
-      </w:r>
-      <w:r>
-        <w:rPr>
-          <w:lang w:eastAsia="fr-FR"/>
-        </w:rPr>
-        <w:br/>
-        <w:t xml:space="preserve">Quand Il dresse pour nous la Table du Salut. </w:t>
-      </w:r>
-      <w:r>
-        <w:rPr>
-          <w:lang w:eastAsia="fr-FR"/>
-        </w:rPr>
-        <w:br/>
-      </w:r>
-    </w:p>
-    <w:p>
-      <w:pPr>
-        <w:rPr>
-          <w:sz w:val="8"/>
-          <w:szCs w:val="6"/>
-        </w:rPr>
-      </w:pPr>
-      <w:r>
-        <w:rPr>
-          <w:lang w:eastAsia="fr-FR"/>
-        </w:rPr>
-        <w:t xml:space="preserve">4. Au cours des premiers temps, lorsque le juste, Abel, </w:t>
-      </w:r>
-      <w:r>
-        <w:rPr>
-          <w:lang w:eastAsia="fr-FR"/>
-        </w:rPr>
-        <w:br/>
-        <w:t xml:space="preserve">Offrit le sacrifice, signe du don parfait, </w:t>
-      </w:r>
-      <w:r>
-        <w:rPr>
-          <w:lang w:eastAsia="fr-FR"/>
-        </w:rPr>
-        <w:br/>
-        <w:t xml:space="preserve">Par la main de son frère, son sang fut répandu, </w:t>
-      </w:r>
-      <w:r>
-        <w:rPr>
-          <w:lang w:eastAsia="fr-FR"/>
-        </w:rPr>
-        <w:br/>
-        <w:t xml:space="preserve">Comme un cri d'innocent préfigurant Jésus. </w:t>
-      </w:r>
-      <w:r>
-        <w:rPr>
-          <w:lang w:eastAsia="fr-FR"/>
-        </w:rPr>
-        <w:br/>
-      </w:r>
-    </w:p>
-    <w:p>
-      <w:pPr>
-        <w:rPr>
-          <w:sz w:val="8"/>
-          <w:szCs w:val="6"/>
-        </w:rPr>
-      </w:pPr>
-      <w:r>
-        <w:rPr>
-          <w:lang w:eastAsia="fr-FR"/>
-        </w:rPr>
-        <w:t xml:space="preserve">5. Lorsque </w:t>
-      </w:r>
-      <w:proofErr w:type="spellStart"/>
-      <w:r>
-        <w:rPr>
-          <w:lang w:eastAsia="fr-FR"/>
-        </w:rPr>
-        <w:t>Melchisedeq</w:t>
-      </w:r>
-      <w:proofErr w:type="spellEnd"/>
-      <w:r>
-        <w:rPr>
-          <w:lang w:eastAsia="fr-FR"/>
-        </w:rPr>
-        <w:t xml:space="preserve"> accueillit Abraham, </w:t>
-      </w:r>
-      <w:r>
-        <w:rPr>
-          <w:lang w:eastAsia="fr-FR"/>
-        </w:rPr>
-        <w:br/>
-        <w:t xml:space="preserve">Lui le roi et grand-prêtre, adorant le Très-Haut, </w:t>
-      </w:r>
-      <w:r>
-        <w:rPr>
-          <w:lang w:eastAsia="fr-FR"/>
-        </w:rPr>
-        <w:br/>
-        <w:t xml:space="preserve">Annonça l'Alliance par le pain et le vin : </w:t>
-      </w:r>
-      <w:r>
-        <w:rPr>
-          <w:lang w:eastAsia="fr-FR"/>
-        </w:rPr>
-        <w:br/>
-        <w:t xml:space="preserve">Il bénit Abraham et fut signe du Christ. </w:t>
-      </w:r>
-      <w:r>
-        <w:rPr>
-          <w:lang w:eastAsia="fr-FR"/>
-        </w:rPr>
-        <w:br/>
-      </w:r>
-    </w:p>
-    <w:p>
-      <w:pPr>
-        <w:rPr>
-          <w:sz w:val="8"/>
-          <w:szCs w:val="6"/>
-        </w:rPr>
-      </w:pPr>
-      <w:r>
-        <w:rPr>
-          <w:lang w:eastAsia="fr-FR"/>
-        </w:rPr>
-        <w:t>6. Dieu entendit la voix de son peuple en douleur</w:t>
-      </w:r>
-      <w:r>
-        <w:rPr>
-          <w:lang w:eastAsia="fr-FR"/>
-        </w:rPr>
-        <w:br/>
-        <w:t xml:space="preserve">Il envoya Moïse libérer ses enfants. </w:t>
-      </w:r>
-      <w:r>
-        <w:rPr>
-          <w:lang w:eastAsia="fr-FR"/>
-        </w:rPr>
-        <w:br/>
-        <w:t xml:space="preserve">Ils mangèrent la Pâque, le bâton à la main, </w:t>
-      </w:r>
-      <w:r>
-        <w:rPr>
-          <w:lang w:eastAsia="fr-FR"/>
-        </w:rPr>
-        <w:br/>
-        <w:t xml:space="preserve">Et la manne au désert comme un pain quotidien. </w:t>
-      </w:r>
-      <w:r>
-        <w:rPr>
-          <w:lang w:eastAsia="fr-FR"/>
-        </w:rPr>
-        <w:br/>
-      </w:r>
-    </w:p>
-    <w:p>
-      <w:pPr>
-        <w:rPr>
-          <w:lang w:eastAsia="fr-FR"/>
-        </w:rPr>
-      </w:pPr>
-      <w:r>
-        <w:rPr>
-          <w:lang w:eastAsia="fr-FR"/>
-        </w:rPr>
-        <w:t xml:space="preserve">7. Restant le seul témoin au cœur brûlant pour Dieu, </w:t>
-      </w:r>
-      <w:r>
-        <w:rPr>
-          <w:lang w:eastAsia="fr-FR"/>
-        </w:rPr>
-        <w:br/>
-        <w:t xml:space="preserve">Élie fut le prophète de feu et de douceur. </w:t>
-      </w:r>
-      <w:r>
-        <w:rPr>
-          <w:lang w:eastAsia="fr-FR"/>
-        </w:rPr>
-        <w:br/>
-        <w:t>C'est grâce au pain des anges qu'il put gravir l'Horeb</w:t>
-      </w:r>
-      <w:r>
-        <w:rPr>
-          <w:lang w:eastAsia="fr-FR"/>
-        </w:rPr>
-        <w:br/>
-        <w:t xml:space="preserve">Et découvrir son Dieu dans un souffle d'amour. </w:t>
+        <w:t>&gt;</w:t>
       </w:r>
     </w:p>
     <w:p>
@@ -4908,7 +4160,7 @@
 </file>
 
 <file path=customXml/itemProps1.xml><?xml version="1.0" encoding="utf-8"?>
-<ds:datastoreItem xmlns:ds="http://schemas.openxmlformats.org/officeDocument/2006/customXml" ds:itemID="{CD65EF0A-A7BB-964E-9D82-DDEA087B8420}">
+<ds:datastoreItem xmlns:ds="http://schemas.openxmlformats.org/officeDocument/2006/customXml" ds:itemID="{D78CA86A-0EE8-EB4F-B948-EC48D4FF930D}">
   <ds:schemaRefs>
     <ds:schemaRef ds:uri="http://schemas.openxmlformats.org/officeDocument/2006/bibliography"/>
   </ds:schemaRefs>

</xml_diff>

<commit_message>
WORD: update word template
</commit_message>
<xml_diff>
--- a/word/template.docx
+++ b/word/template.docx
@@ -80,65 +80,65 @@
         </w:rPr>
         <w:t>&lt;</w:t>
       </w:r>
-      <w:proofErr w:type="spellStart"/>
-      <w:r>
-        <w:rPr>
-          <w:b/>
-          <w:lang w:eastAsia="fr-FR"/>
-        </w:rPr>
-        <w:t>ssortie.refrain</w:t>
-      </w:r>
-      <w:proofErr w:type="spellEnd"/>
-      <w:r>
-        <w:rPr>
-          <w:b/>
-          <w:lang w:eastAsia="fr-FR"/>
-        </w:rPr>
-        <w:t>&gt;</w:t>
-      </w:r>
-      <w:r>
-        <w:rPr>
-          <w:b/>
-          <w:lang w:eastAsia="fr-FR"/>
-        </w:rPr>
-        <w:t xml:space="preserve"> </w:t>
-      </w:r>
-      <w:r>
-        <w:rPr>
-          <w:b/>
-          <w:lang w:eastAsia="fr-FR"/>
-        </w:rPr>
-        <w:br/>
-      </w:r>
-    </w:p>
-    <w:p>
-      <w:pPr>
-        <w:rPr>
-          <w:lang w:eastAsia="fr-FR"/>
-        </w:rPr>
-      </w:pPr>
-      <w:r>
-        <w:rPr>
-          <w:lang w:eastAsia="fr-FR"/>
-        </w:rPr>
-        <w:t>&lt;</w:t>
-      </w:r>
-      <w:proofErr w:type="spellStart"/>
-      <w:r>
-        <w:rPr>
-          <w:lang w:eastAsia="fr-FR"/>
-        </w:rPr>
-        <w:t>sortie.text</w:t>
-      </w:r>
-      <w:proofErr w:type="spellEnd"/>
-      <w:r>
-        <w:rPr>
-          <w:lang w:eastAsia="fr-FR"/>
-        </w:rPr>
-        <w:t>&gt;</w:t>
-      </w:r>
       <w:bookmarkStart w:id="0" w:name="_GoBack"/>
       <w:bookmarkEnd w:id="0"/>
+      <w:proofErr w:type="spellStart"/>
+      <w:r>
+        <w:rPr>
+          <w:b/>
+          <w:lang w:eastAsia="fr-FR"/>
+        </w:rPr>
+        <w:t>sortie.refrain</w:t>
+      </w:r>
+      <w:proofErr w:type="spellEnd"/>
+      <w:r>
+        <w:rPr>
+          <w:b/>
+          <w:lang w:eastAsia="fr-FR"/>
+        </w:rPr>
+        <w:t>&gt;</w:t>
+      </w:r>
+      <w:r>
+        <w:rPr>
+          <w:b/>
+          <w:lang w:eastAsia="fr-FR"/>
+        </w:rPr>
+        <w:t xml:space="preserve"> </w:t>
+      </w:r>
+      <w:r>
+        <w:rPr>
+          <w:b/>
+          <w:lang w:eastAsia="fr-FR"/>
+        </w:rPr>
+        <w:br/>
+      </w:r>
+    </w:p>
+    <w:p>
+      <w:pPr>
+        <w:rPr>
+          <w:lang w:eastAsia="fr-FR"/>
+        </w:rPr>
+      </w:pPr>
+      <w:r>
+        <w:rPr>
+          <w:lang w:eastAsia="fr-FR"/>
+        </w:rPr>
+        <w:t>&lt;</w:t>
+      </w:r>
+      <w:proofErr w:type="spellStart"/>
+      <w:r>
+        <w:rPr>
+          <w:lang w:eastAsia="fr-FR"/>
+        </w:rPr>
+        <w:t>sortie.text</w:t>
+      </w:r>
+      <w:proofErr w:type="spellEnd"/>
+      <w:r>
+        <w:rPr>
+          <w:lang w:eastAsia="fr-FR"/>
+        </w:rPr>
+        <w:t>&gt;</w:t>
+      </w:r>
     </w:p>
     <w:p>
       <w:pPr>
@@ -1592,7 +1592,6 @@
           <w:b/>
           <w:color w:val="000000"/>
           <w:szCs w:val="18"/>
-          <w:lang w:val="en-US"/>
         </w:rPr>
       </w:pPr>
       <w:r>
@@ -1600,29 +1599,8 @@
           <w:b/>
           <w:color w:val="000000"/>
           <w:szCs w:val="18"/>
-          <w:lang w:val="en-US"/>
-        </w:rPr>
-        <w:t>&lt;</w:t>
-      </w:r>
-      <w:proofErr w:type="spellStart"/>
-      <w:r>
-        <w:rPr>
-          <w:b/>
-          <w:color w:val="000000"/>
-          <w:szCs w:val="18"/>
-          <w:lang w:val="en-US"/>
-        </w:rPr>
-        <w:t>kyrie.text</w:t>
-      </w:r>
-      <w:proofErr w:type="spellEnd"/>
-      <w:r>
-        <w:rPr>
-          <w:b/>
-          <w:color w:val="000000"/>
-          <w:szCs w:val="18"/>
-          <w:lang w:val="en-US"/>
-        </w:rPr>
-        <w:t>&gt;</w:t>
+        </w:rPr>
+        <w:t>&lt;kyrie.text&gt;</w:t>
       </w:r>
     </w:p>
     <w:p>
@@ -1632,7 +1610,6 @@
           <w:rFonts w:ascii="Century Gothic" w:hAnsi="Century Gothic"/>
           <w:sz w:val="16"/>
           <w:szCs w:val="16"/>
-          <w:lang w:val="en-US"/>
         </w:rPr>
       </w:pPr>
       <w:r>
@@ -1641,7 +1618,6 @@
           <w:b/>
           <w:sz w:val="30"/>
           <w:szCs w:val="30"/>
-          <w:lang w:val="en-US"/>
         </w:rPr>
         <w:t>Gloria</w:t>
       </w:r>
@@ -1650,31 +1626,15 @@
       <w:pPr>
         <w:rPr>
           <w:b/>
-          <w:lang w:val="en-US" w:eastAsia="fr-FR"/>
-        </w:rPr>
-      </w:pPr>
-      <w:r>
-        <w:rPr>
-          <w:b/>
-          <w:lang w:val="en-US" w:eastAsia="fr-FR"/>
-        </w:rPr>
-        <w:t>&lt;</w:t>
-      </w:r>
-      <w:proofErr w:type="spellStart"/>
-      <w:r>
-        <w:rPr>
-          <w:b/>
-          <w:lang w:val="en-US" w:eastAsia="fr-FR"/>
-        </w:rPr>
-        <w:t>gloria.text</w:t>
-      </w:r>
-      <w:proofErr w:type="spellEnd"/>
-      <w:r>
-        <w:rPr>
-          <w:b/>
-          <w:lang w:val="en-US" w:eastAsia="fr-FR"/>
-        </w:rPr>
-        <w:t>&gt;</w:t>
+          <w:lang w:eastAsia="fr-FR"/>
+        </w:rPr>
+      </w:pPr>
+      <w:r>
+        <w:rPr>
+          <w:b/>
+          <w:lang w:eastAsia="fr-FR"/>
+        </w:rPr>
+        <w:t>&lt;gloria.text&gt;</w:t>
       </w:r>
     </w:p>
     <w:p>
@@ -1682,7 +1642,6 @@
         <w:rPr>
           <w:sz w:val="6"/>
           <w:szCs w:val="6"/>
-          <w:lang w:val="en-US"/>
         </w:rPr>
       </w:pPr>
       <w:r>
@@ -1691,7 +1650,6 @@
           <w:b/>
           <w:sz w:val="30"/>
           <w:szCs w:val="30"/>
-          <w:lang w:val="en-US"/>
         </w:rPr>
         <w:br w:type="column"/>
       </w:r>
@@ -4160,7 +4118,7 @@
 </file>
 
 <file path=customXml/itemProps1.xml><?xml version="1.0" encoding="utf-8"?>
-<ds:datastoreItem xmlns:ds="http://schemas.openxmlformats.org/officeDocument/2006/customXml" ds:itemID="{D78CA86A-0EE8-EB4F-B948-EC48D4FF930D}">
+<ds:datastoreItem xmlns:ds="http://schemas.openxmlformats.org/officeDocument/2006/customXml" ds:itemID="{B127E748-B45F-7D45-BEAE-4C2386175067}">
   <ds:schemaRefs>
     <ds:schemaRef ds:uri="http://schemas.openxmlformats.org/officeDocument/2006/bibliography"/>
   </ds:schemaRefs>

</xml_diff>

<commit_message>
use streamlit as renderer
</commit_message>
<xml_diff>
--- a/word/template.docx
+++ b/word/template.docx
@@ -78,17 +78,29 @@
           <w:b/>
           <w:lang w:eastAsia="fr-FR"/>
         </w:rPr>
-        <w:t>&lt;</w:t>
-      </w:r>
-      <w:bookmarkStart w:id="0" w:name="_GoBack"/>
-      <w:bookmarkEnd w:id="0"/>
+        <w:t>${</w:t>
+      </w:r>
       <w:proofErr w:type="spellStart"/>
       <w:r>
         <w:rPr>
           <w:b/>
           <w:lang w:eastAsia="fr-FR"/>
         </w:rPr>
-        <w:t>sortie.refrain</w:t>
+        <w:t>sortie</w:t>
+      </w:r>
+      <w:r>
+        <w:rPr>
+          <w:b/>
+          <w:lang w:eastAsia="fr-FR"/>
+        </w:rPr>
+        <w:t>R</w:t>
+      </w:r>
+      <w:r>
+        <w:rPr>
+          <w:b/>
+          <w:lang w:eastAsia="fr-FR"/>
+        </w:rPr>
+        <w:t>efrain</w:t>
       </w:r>
       <w:proofErr w:type="spellEnd"/>
       <w:r>
@@ -96,7 +108,7 @@
           <w:b/>
           <w:lang w:eastAsia="fr-FR"/>
         </w:rPr>
-        <w:t>&gt;</w:t>
+        <w:t>}</w:t>
       </w:r>
       <w:r>
         <w:rPr>
@@ -123,21 +135,58 @@
         <w:rPr>
           <w:lang w:eastAsia="fr-FR"/>
         </w:rPr>
-        <w:t>&lt;</w:t>
-      </w:r>
-      <w:proofErr w:type="spellStart"/>
-      <w:r>
-        <w:rPr>
-          <w:lang w:eastAsia="fr-FR"/>
-        </w:rPr>
-        <w:t>sortie.text</w:t>
-      </w:r>
-      <w:proofErr w:type="spellEnd"/>
-      <w:r>
-        <w:rPr>
-          <w:lang w:eastAsia="fr-FR"/>
-        </w:rPr>
-        <w:t>&gt;</w:t>
+        <w:t>${</w:t>
+      </w:r>
+      <w:r>
+        <w:rPr>
+          <w:lang w:eastAsia="fr-FR"/>
+        </w:rPr>
+        <w:t>sortie</w:t>
+      </w:r>
+      <w:r>
+        <w:rPr>
+          <w:lang w:eastAsia="fr-FR"/>
+        </w:rPr>
+        <w:t>Verse1}</w:t>
+      </w:r>
+    </w:p>
+    <w:p>
+      <w:pPr>
+        <w:rPr>
+          <w:lang w:eastAsia="fr-FR"/>
+        </w:rPr>
+      </w:pPr>
+      <w:r>
+        <w:rPr>
+          <w:lang w:eastAsia="fr-FR"/>
+        </w:rPr>
+        <w:t>${sortieVerse2}</w:t>
+      </w:r>
+    </w:p>
+    <w:p>
+      <w:pPr>
+        <w:rPr>
+          <w:lang w:eastAsia="fr-FR"/>
+        </w:rPr>
+      </w:pPr>
+      <w:r>
+        <w:rPr>
+          <w:lang w:eastAsia="fr-FR"/>
+        </w:rPr>
+        <w:t>${sortieVerse3}</w:t>
+      </w:r>
+    </w:p>
+    <w:p>
+      <w:pPr>
+        <w:rPr>
+          <w:lang w:eastAsia="fr-FR"/>
+        </w:rPr>
+      </w:pPr>
+      <w:r>
+        <w:rPr>
+          <w:lang w:eastAsia="fr-FR"/>
+        </w:rPr>
+        <w:t>${sortieVerse4}</w:t>
       </w:r>
     </w:p>
     <w:p>
@@ -1157,6 +1206,9 @@
     <w:p>
       <w:pPr>
         <w:pStyle w:val="Grillemoyenne21"/>
+        <w:rPr>
+          <w:lang w:val="en-US"/>
+        </w:rPr>
       </w:pPr>
       <w:r>
         <w:rPr>
@@ -1226,25 +1278,57 @@
           </wp:anchor>
         </w:drawing>
       </w:r>
-      <w:r>
+      <w:proofErr w:type="spellStart"/>
+      <w:r>
+        <w:rPr>
+          <w:lang w:val="en-US"/>
+        </w:rPr>
         <w:t>d</w:t>
       </w:r>
       <w:r>
-        <w:t xml:space="preserve">imanche </w:t>
-      </w:r>
-      <w:r>
-        <w:t>&lt;</w:t>
+        <w:rPr>
+          <w:lang w:val="en-US"/>
+        </w:rPr>
+        <w:t>imanche</w:t>
+      </w:r>
+      <w:proofErr w:type="spellEnd"/>
+      <w:r>
+        <w:rPr>
+          <w:lang w:val="en-US"/>
+        </w:rPr>
+        <w:t xml:space="preserve"> </w:t>
+      </w:r>
+      <w:r>
+        <w:rPr>
+          <w:lang w:val="en-US"/>
+        </w:rPr>
+        <w:t>${</w:t>
       </w:r>
       <w:proofErr w:type="spellStart"/>
       <w:r>
+        <w:rPr>
+          <w:lang w:val="en-US"/>
+        </w:rPr>
         <w:t>date</w:t>
       </w:r>
       <w:r>
-        <w:t>.text</w:t>
+        <w:rPr>
+          <w:lang w:val="en-US"/>
+        </w:rPr>
+        <w:t>T</w:t>
+      </w:r>
+      <w:r>
+        <w:rPr>
+          <w:lang w:val="en-US"/>
+        </w:rPr>
+        <w:t>ext</w:t>
       </w:r>
       <w:proofErr w:type="spellEnd"/>
       <w:r>
-        <w:t>&gt;</w:t>
+        <w:rPr>
+          <w:lang w:val="en-US"/>
+        </w:rPr>
+        <w:t>}</w:t>
       </w:r>
     </w:p>
     <w:p>
@@ -1252,130 +1336,18 @@
         <w:ind w:left="284" w:hanging="284"/>
         <w:rPr>
           <w:szCs w:val="18"/>
-        </w:rPr>
-      </w:pPr>
-      <w:r>
-        <w:rPr>
-          <w:rFonts w:ascii="Century Gothic" w:hAnsi="Century Gothic"/>
-          <w:sz w:val="16"/>
-          <w:szCs w:val="16"/>
-        </w:rPr>
-        <w:t>&lt;</w:t>
-      </w:r>
-      <w:proofErr w:type="spellStart"/>
-      <w:r>
-        <w:rPr>
-          <w:rFonts w:ascii="Century Gothic" w:hAnsi="Century Gothic"/>
-          <w:sz w:val="16"/>
-          <w:szCs w:val="16"/>
-        </w:rPr>
-        <w:t>date.week</w:t>
-      </w:r>
-      <w:proofErr w:type="spellEnd"/>
-      <w:r>
-        <w:rPr>
-          <w:rFonts w:ascii="Century Gothic" w:hAnsi="Century Gothic"/>
-          <w:sz w:val="16"/>
-          <w:szCs w:val="16"/>
-        </w:rPr>
-        <w:t>&gt;</w:t>
-      </w:r>
-      <w:proofErr w:type="spellStart"/>
-      <w:r>
-        <w:rPr>
-          <w:rFonts w:ascii="Century Gothic" w:hAnsi="Century Gothic"/>
-          <w:sz w:val="16"/>
-          <w:szCs w:val="16"/>
-        </w:rPr>
-        <w:t>ème</w:t>
-      </w:r>
-      <w:proofErr w:type="spellEnd"/>
-      <w:r>
-        <w:rPr>
-          <w:rFonts w:ascii="Century Gothic" w:hAnsi="Century Gothic"/>
-          <w:sz w:val="16"/>
-          <w:szCs w:val="16"/>
-        </w:rPr>
-        <w:t xml:space="preserve"> Semaine du Temps Ordinaire</w:t>
-      </w:r>
-    </w:p>
-    <w:p>
-      <w:pPr>
-        <w:ind w:left="284" w:hanging="284"/>
-        <w:rPr>
-          <w:szCs w:val="18"/>
-        </w:rPr>
-      </w:pPr>
-    </w:p>
-    <w:p>
-      <w:pPr>
-        <w:ind w:left="284" w:hanging="284"/>
-        <w:rPr>
-          <w:szCs w:val="18"/>
-        </w:rPr>
-      </w:pPr>
-    </w:p>
-    <w:p>
-      <w:pPr>
-        <w:ind w:left="284" w:hanging="284"/>
-        <w:rPr>
-          <w:szCs w:val="18"/>
-        </w:rPr>
-      </w:pPr>
-    </w:p>
-    <w:p>
-      <w:pPr>
-        <w:ind w:left="284" w:hanging="284"/>
-        <w:rPr>
-          <w:szCs w:val="18"/>
-        </w:rPr>
-      </w:pPr>
-    </w:p>
-    <w:p>
-      <w:pPr>
-        <w:rPr>
-          <w:szCs w:val="18"/>
-        </w:rPr>
-      </w:pPr>
-    </w:p>
-    <w:p>
-      <w:pPr>
-        <w:ind w:left="284" w:hanging="426"/>
-        <w:rPr>
-          <w:rFonts w:ascii="Century Gothic" w:hAnsi="Century Gothic"/>
-          <w:szCs w:val="18"/>
           <w:lang w:val="en-US"/>
         </w:rPr>
       </w:pPr>
       <w:r>
-        <w:rPr>
-          <w:rFonts w:ascii="Century Gothic" w:hAnsi="Century Gothic"/>
-          <w:b/>
-          <w:sz w:val="30"/>
-          <w:szCs w:val="30"/>
-          <w:lang w:val="en-US"/>
-        </w:rPr>
-        <w:t>Before</w:t>
-      </w:r>
-      <w:r>
-        <w:rPr>
-          <w:rFonts w:ascii="Century Gothic" w:hAnsi="Century Gothic"/>
-          <w:szCs w:val="18"/>
-          <w:lang w:val="en-US"/>
-        </w:rPr>
-        <w:t xml:space="preserve"> : </w:t>
-      </w:r>
-    </w:p>
-    <w:p>
-      <w:pPr>
-        <w:ind w:left="284" w:hanging="426"/>
         <w:rPr>
           <w:rFonts w:ascii="Century Gothic" w:hAnsi="Century Gothic"/>
           <w:sz w:val="16"/>
           <w:szCs w:val="16"/>
           <w:lang w:val="en-US"/>
         </w:rPr>
-      </w:pPr>
+        <w:t>${</w:t>
+      </w:r>
       <w:r>
         <w:rPr>
           <w:rFonts w:ascii="Century Gothic" w:hAnsi="Century Gothic"/>
@@ -1383,9 +1355,8 @@
           <w:szCs w:val="16"/>
           <w:lang w:val="en-US"/>
         </w:rPr>
-        <w:t>&lt;</w:t>
-      </w:r>
-      <w:proofErr w:type="spellStart"/>
+        <w:t>date</w:t>
+      </w:r>
       <w:r>
         <w:rPr>
           <w:rFonts w:ascii="Century Gothic" w:hAnsi="Century Gothic"/>
@@ -1393,7 +1364,7 @@
           <w:szCs w:val="16"/>
           <w:lang w:val="en-US"/>
         </w:rPr>
-        <w:t>before</w:t>
+        <w:t>W</w:t>
       </w:r>
       <w:r>
         <w:rPr>
@@ -1402,9 +1373,8 @@
           <w:szCs w:val="16"/>
           <w:lang w:val="en-US"/>
         </w:rPr>
-        <w:t>.text</w:t>
-      </w:r>
-      <w:proofErr w:type="spellEnd"/>
+        <w:t>eek</w:t>
+      </w:r>
       <w:r>
         <w:rPr>
           <w:rFonts w:ascii="Century Gothic" w:hAnsi="Century Gothic"/>
@@ -1412,14 +1382,144 @@
           <w:szCs w:val="16"/>
           <w:lang w:val="en-US"/>
         </w:rPr>
-        <w:t>&gt;</w:t>
+        <w:t>}</w:t>
+      </w:r>
+    </w:p>
+    <w:p>
+      <w:pPr>
+        <w:ind w:left="284" w:hanging="284"/>
+        <w:rPr>
+          <w:szCs w:val="18"/>
+          <w:lang w:val="en-US"/>
+        </w:rPr>
+      </w:pPr>
+    </w:p>
+    <w:p>
+      <w:pPr>
+        <w:ind w:left="284" w:hanging="284"/>
+        <w:rPr>
+          <w:szCs w:val="18"/>
+          <w:lang w:val="en-US"/>
+        </w:rPr>
+      </w:pPr>
+    </w:p>
+    <w:p>
+      <w:pPr>
+        <w:ind w:left="284" w:hanging="284"/>
+        <w:rPr>
+          <w:szCs w:val="18"/>
+          <w:lang w:val="en-US"/>
+        </w:rPr>
+      </w:pPr>
+    </w:p>
+    <w:p>
+      <w:pPr>
+        <w:ind w:left="284" w:hanging="284"/>
+        <w:rPr>
+          <w:szCs w:val="18"/>
+          <w:lang w:val="en-US"/>
+        </w:rPr>
+      </w:pPr>
+    </w:p>
+    <w:p>
+      <w:pPr>
+        <w:rPr>
+          <w:szCs w:val="18"/>
+          <w:lang w:val="en-US"/>
+        </w:rPr>
+      </w:pPr>
+    </w:p>
+    <w:p>
+      <w:pPr>
+        <w:ind w:left="284" w:hanging="426"/>
+        <w:rPr>
+          <w:rFonts w:ascii="Century Gothic" w:hAnsi="Century Gothic"/>
+          <w:szCs w:val="18"/>
+          <w:lang w:val="en-US"/>
+        </w:rPr>
+      </w:pPr>
+      <w:r>
+        <w:rPr>
+          <w:rFonts w:ascii="Century Gothic" w:hAnsi="Century Gothic"/>
+          <w:b/>
+          <w:sz w:val="30"/>
+          <w:szCs w:val="30"/>
+          <w:lang w:val="en-US"/>
+        </w:rPr>
+        <w:t>Before</w:t>
+      </w:r>
+      <w:r>
+        <w:rPr>
+          <w:rFonts w:ascii="Century Gothic" w:hAnsi="Century Gothic"/>
+          <w:szCs w:val="18"/>
+          <w:lang w:val="en-US"/>
+        </w:rPr>
+        <w:t xml:space="preserve"> : </w:t>
+      </w:r>
+    </w:p>
+    <w:p>
+      <w:pPr>
+        <w:ind w:left="284" w:hanging="426"/>
+        <w:rPr>
+          <w:rFonts w:ascii="Century Gothic" w:hAnsi="Century Gothic"/>
+          <w:sz w:val="16"/>
+          <w:szCs w:val="16"/>
+          <w:lang w:val="en-US"/>
+        </w:rPr>
+      </w:pPr>
+      <w:r>
+        <w:rPr>
+          <w:rFonts w:ascii="Century Gothic" w:hAnsi="Century Gothic"/>
+          <w:sz w:val="16"/>
+          <w:szCs w:val="16"/>
+          <w:lang w:val="en-US"/>
+        </w:rPr>
+        <w:t>${</w:t>
+      </w:r>
+      <w:proofErr w:type="spellStart"/>
+      <w:r>
+        <w:rPr>
+          <w:rFonts w:ascii="Century Gothic" w:hAnsi="Century Gothic"/>
+          <w:sz w:val="16"/>
+          <w:szCs w:val="16"/>
+          <w:lang w:val="en-US"/>
+        </w:rPr>
+        <w:t>before</w:t>
+      </w:r>
+      <w:r>
+        <w:rPr>
+          <w:rFonts w:ascii="Century Gothic" w:hAnsi="Century Gothic"/>
+          <w:sz w:val="16"/>
+          <w:szCs w:val="16"/>
+          <w:lang w:val="en-US"/>
+        </w:rPr>
+        <w:t>T</w:t>
+      </w:r>
+      <w:r>
+        <w:rPr>
+          <w:rFonts w:ascii="Century Gothic" w:hAnsi="Century Gothic"/>
+          <w:sz w:val="16"/>
+          <w:szCs w:val="16"/>
+          <w:lang w:val="en-US"/>
+        </w:rPr>
+        <w:t>ext</w:t>
+      </w:r>
+      <w:proofErr w:type="spellEnd"/>
+      <w:r>
+        <w:rPr>
+          <w:rFonts w:ascii="Century Gothic" w:hAnsi="Century Gothic"/>
+          <w:sz w:val="16"/>
+          <w:szCs w:val="16"/>
+          <w:lang w:val="en-US"/>
+        </w:rPr>
+        <w:t>}</w:t>
       </w:r>
       <w:r>
         <w:rPr>
           <w:shd w:val="clear" w:color="auto" w:fill="FFFFFF"/>
           <w:lang w:val="en-US"/>
         </w:rPr>
-        <w:t xml:space="preserve">. </w:t>
+        <w:t xml:space="preserve"> </w:t>
       </w:r>
     </w:p>
     <w:p>
@@ -1436,53 +1536,27 @@
           <w:lang w:val="en-US"/>
         </w:rPr>
       </w:pPr>
-      <w:r>
-        <w:rPr>
-          <w:iCs/>
+      <w:bookmarkStart w:id="0" w:name="_GoBack"/>
+      <w:bookmarkEnd w:id="0"/>
+    </w:p>
+    <w:p>
+      <w:pPr>
+        <w:ind w:left="283" w:hanging="425"/>
+        <w:rPr>
+          <w:rFonts w:ascii="Century Gothic" w:hAnsi="Century Gothic"/>
+          <w:b/>
+          <w:sz w:val="30"/>
+          <w:szCs w:val="30"/>
           <w:lang w:val="en-US"/>
         </w:rPr>
-        <w:t>&lt;</w:t>
-      </w:r>
-      <w:proofErr w:type="spellStart"/>
-      <w:r>
-        <w:rPr>
-          <w:iCs/>
+      </w:pPr>
+      <w:r>
+        <w:rPr>
+          <w:rFonts w:ascii="Century Gothic" w:hAnsi="Century Gothic"/>
+          <w:b/>
+          <w:sz w:val="30"/>
+          <w:szCs w:val="30"/>
           <w:lang w:val="en-US"/>
-        </w:rPr>
-        <w:t>before</w:t>
-      </w:r>
-      <w:r>
-        <w:rPr>
-          <w:iCs/>
-          <w:lang w:val="en-US"/>
-        </w:rPr>
-        <w:t>.author</w:t>
-      </w:r>
-      <w:proofErr w:type="spellEnd"/>
-      <w:r>
-        <w:rPr>
-          <w:iCs/>
-          <w:lang w:val="en-US"/>
-        </w:rPr>
-        <w:t>&gt;</w:t>
-      </w:r>
-    </w:p>
-    <w:p>
-      <w:pPr>
-        <w:ind w:left="283" w:hanging="425"/>
-        <w:rPr>
-          <w:rFonts w:ascii="Century Gothic" w:hAnsi="Century Gothic"/>
-          <w:b/>
-          <w:sz w:val="30"/>
-          <w:szCs w:val="30"/>
-        </w:rPr>
-      </w:pPr>
-      <w:r>
-        <w:rPr>
-          <w:rFonts w:ascii="Century Gothic" w:hAnsi="Century Gothic"/>
-          <w:b/>
-          <w:sz w:val="30"/>
-          <w:szCs w:val="30"/>
         </w:rPr>
         <w:t>Accueil</w:t>
       </w:r>
@@ -1494,42 +1568,55 @@
           <w:b/>
           <w:sz w:val="6"/>
           <w:szCs w:val="6"/>
-        </w:rPr>
-      </w:pPr>
-      <w:r>
-        <w:rPr>
-          <w:b/>
-          <w:lang w:eastAsia="fr-FR"/>
-        </w:rPr>
-        <w:t>&lt;</w:t>
-      </w:r>
-      <w:proofErr w:type="spellStart"/>
-      <w:r>
-        <w:rPr>
-          <w:b/>
-          <w:lang w:eastAsia="fr-FR"/>
-        </w:rPr>
-        <w:t>accueil.refrain</w:t>
-      </w:r>
-      <w:proofErr w:type="spellEnd"/>
-      <w:r>
-        <w:rPr>
-          <w:b/>
-          <w:lang w:eastAsia="fr-FR"/>
-        </w:rPr>
-        <w:t>&gt;</w:t>
-      </w:r>
-      <w:r>
-        <w:rPr>
-          <w:b/>
-          <w:lang w:eastAsia="fr-FR"/>
+          <w:lang w:val="en-US"/>
+        </w:rPr>
+      </w:pPr>
+      <w:r>
+        <w:rPr>
+          <w:b/>
+          <w:lang w:val="en-US" w:eastAsia="fr-FR"/>
+        </w:rPr>
+        <w:t>${</w:t>
+      </w:r>
+      <w:r>
+        <w:rPr>
+          <w:b/>
+          <w:lang w:val="en-US" w:eastAsia="fr-FR"/>
+        </w:rPr>
+        <w:t>accueil</w:t>
+      </w:r>
+      <w:r>
+        <w:rPr>
+          <w:b/>
+          <w:lang w:val="en-US" w:eastAsia="fr-FR"/>
+        </w:rPr>
+        <w:t>R</w:t>
+      </w:r>
+      <w:r>
+        <w:rPr>
+          <w:b/>
+          <w:lang w:val="en-US" w:eastAsia="fr-FR"/>
+        </w:rPr>
+        <w:t>efrain</w:t>
+      </w:r>
+      <w:r>
+        <w:rPr>
+          <w:b/>
+          <w:lang w:val="en-US" w:eastAsia="fr-FR"/>
+        </w:rPr>
+        <w:t>}</w:t>
+      </w:r>
+      <w:r>
+        <w:rPr>
+          <w:b/>
+          <w:lang w:val="en-US" w:eastAsia="fr-FR"/>
         </w:rPr>
         <w:t xml:space="preserve"> </w:t>
       </w:r>
       <w:r>
         <w:rPr>
           <w:b/>
-          <w:lang w:eastAsia="fr-FR"/>
+          <w:lang w:val="en-US" w:eastAsia="fr-FR"/>
         </w:rPr>
         <w:br/>
       </w:r>
@@ -1537,28 +1624,57 @@
     <w:p>
       <w:pPr>
         <w:rPr>
-          <w:lang w:eastAsia="fr-FR"/>
-        </w:rPr>
-      </w:pPr>
-      <w:r>
-        <w:rPr>
-          <w:lang w:eastAsia="fr-FR"/>
-        </w:rPr>
-        <w:t>&lt;</w:t>
-      </w:r>
-      <w:proofErr w:type="spellStart"/>
-      <w:r>
-        <w:rPr>
-          <w:lang w:eastAsia="fr-FR"/>
-        </w:rPr>
-        <w:t>accueil.verse</w:t>
-      </w:r>
-      <w:proofErr w:type="spellEnd"/>
-      <w:r>
-        <w:rPr>
-          <w:lang w:eastAsia="fr-FR"/>
-        </w:rPr>
-        <w:t>&gt;</w:t>
+          <w:lang w:val="en-US" w:eastAsia="fr-FR"/>
+        </w:rPr>
+      </w:pPr>
+      <w:r>
+        <w:rPr>
+          <w:lang w:val="en-US" w:eastAsia="fr-FR"/>
+        </w:rPr>
+        <w:t>${</w:t>
+      </w:r>
+      <w:r>
+        <w:rPr>
+          <w:lang w:val="en-US" w:eastAsia="fr-FR"/>
+        </w:rPr>
+        <w:t>accueil</w:t>
+      </w:r>
+      <w:r>
+        <w:rPr>
+          <w:lang w:val="en-US" w:eastAsia="fr-FR"/>
+        </w:rPr>
+        <w:t>V</w:t>
+      </w:r>
+      <w:r>
+        <w:rPr>
+          <w:lang w:val="en-US" w:eastAsia="fr-FR"/>
+        </w:rPr>
+        <w:t>erse</w:t>
+      </w:r>
+      <w:r>
+        <w:rPr>
+          <w:lang w:val="en-US" w:eastAsia="fr-FR"/>
+        </w:rPr>
+        <w:t>1</w:t>
+      </w:r>
+      <w:r>
+        <w:rPr>
+          <w:lang w:val="en-US" w:eastAsia="fr-FR"/>
+        </w:rPr>
+        <w:t>}</w:t>
+      </w:r>
+    </w:p>
+    <w:p>
+      <w:pPr>
+        <w:rPr>
+          <w:lang w:eastAsia="fr-FR"/>
+        </w:rPr>
+      </w:pPr>
+      <w:r>
+        <w:rPr>
+          <w:lang w:eastAsia="fr-FR"/>
+        </w:rPr>
+        <w:t>${accueilVerse2}</w:t>
       </w:r>
       <w:r>
         <w:rPr>
@@ -1566,6 +1682,51 @@
         </w:rPr>
         <w:t xml:space="preserve"> </w:t>
       </w:r>
+    </w:p>
+    <w:p>
+      <w:pPr>
+        <w:rPr>
+          <w:lang w:eastAsia="fr-FR"/>
+        </w:rPr>
+      </w:pPr>
+      <w:r>
+        <w:rPr>
+          <w:lang w:eastAsia="fr-FR"/>
+        </w:rPr>
+        <w:t>${accueilVerse3}</w:t>
+      </w:r>
+      <w:r>
+        <w:rPr>
+          <w:lang w:eastAsia="fr-FR"/>
+        </w:rPr>
+        <w:t xml:space="preserve"> </w:t>
+      </w:r>
+    </w:p>
+    <w:p>
+      <w:pPr>
+        <w:rPr>
+          <w:lang w:eastAsia="fr-FR"/>
+        </w:rPr>
+      </w:pPr>
+      <w:r>
+        <w:rPr>
+          <w:lang w:eastAsia="fr-FR"/>
+        </w:rPr>
+        <w:t>${accueilVerse4}</w:t>
+      </w:r>
+      <w:r>
+        <w:rPr>
+          <w:lang w:eastAsia="fr-FR"/>
+        </w:rPr>
+        <w:t xml:space="preserve"> </w:t>
+      </w:r>
+    </w:p>
+    <w:p>
+      <w:pPr>
+        <w:rPr>
+          <w:lang w:eastAsia="fr-FR"/>
+        </w:rPr>
+      </w:pPr>
     </w:p>
     <w:p>
       <w:pPr>
@@ -1748,27 +1909,27 @@
         <w:t xml:space="preserve"> : </w:t>
       </w:r>
       <w:r>
-        <w:rPr>
-          <w:rFonts w:ascii="Century Gothic" w:hAnsi="Century Gothic"/>
-          <w:szCs w:val="18"/>
-        </w:rPr>
-        <w:t>&lt;</w:t>
+        <w:t>${</w:t>
       </w:r>
       <w:proofErr w:type="spellStart"/>
       <w:r>
-        <w:rPr>
-          <w:rFonts w:ascii="Century Gothic" w:hAnsi="Century Gothic"/>
-          <w:szCs w:val="18"/>
-        </w:rPr>
-        <w:t>first_lecture.title</w:t>
+        <w:t>first</w:t>
+      </w:r>
+      <w:r>
+        <w:t>L</w:t>
+      </w:r>
+      <w:r>
+        <w:t>ecture</w:t>
+      </w:r>
+      <w:r>
+        <w:t>T</w:t>
+      </w:r>
+      <w:r>
+        <w:t>itle</w:t>
       </w:r>
       <w:proofErr w:type="spellEnd"/>
       <w:r>
-        <w:rPr>
-          <w:rFonts w:ascii="Century Gothic" w:hAnsi="Century Gothic"/>
-          <w:szCs w:val="18"/>
-        </w:rPr>
-        <w:t>&gt;</w:t>
+        <w:t>}</w:t>
       </w:r>
     </w:p>
     <w:p>
@@ -1782,21 +1943,7 @@
         <w:rPr>
           <w:lang w:eastAsia="ar-SA"/>
         </w:rPr>
-        <w:t>&lt;</w:t>
-      </w:r>
-      <w:proofErr w:type="spellStart"/>
-      <w:r>
-        <w:rPr>
-          <w:lang w:eastAsia="ar-SA"/>
-        </w:rPr>
-        <w:t>first_lecture.text</w:t>
-      </w:r>
-      <w:proofErr w:type="spellEnd"/>
-      <w:r>
-        <w:rPr>
-          <w:lang w:eastAsia="ar-SA"/>
-        </w:rPr>
-        <w:t>&gt;</w:t>
+        <w:t>${firstLectureText}</w:t>
       </w:r>
     </w:p>
     <w:p>
@@ -1944,7 +2091,7 @@
           <w:sz w:val="16"/>
           <w:szCs w:val="16"/>
         </w:rPr>
-        <w:t>&lt;</w:t>
+        <w:t>${</w:t>
       </w:r>
       <w:proofErr w:type="spellStart"/>
       <w:r>
@@ -1953,7 +2100,7 @@
           <w:sz w:val="16"/>
           <w:szCs w:val="16"/>
         </w:rPr>
-        <w:t>second_lecture.title</w:t>
+        <w:t>secondLectureTitle</w:t>
       </w:r>
       <w:proofErr w:type="spellEnd"/>
       <w:r>
@@ -1962,7 +2109,7 @@
           <w:sz w:val="16"/>
           <w:szCs w:val="16"/>
         </w:rPr>
-        <w:t>&gt;</w:t>
+        <w:t>}</w:t>
       </w:r>
     </w:p>
     <w:p>
@@ -1973,15 +2120,7 @@
         </w:rPr>
       </w:pPr>
       <w:r>
-        <w:t>&lt;</w:t>
-      </w:r>
-      <w:proofErr w:type="spellStart"/>
-      <w:r>
-        <w:t>second_lecture.text</w:t>
-      </w:r>
-      <w:proofErr w:type="spellEnd"/>
-      <w:r>
-        <w:t>&gt;</w:t>
+        <w:t>${secondLectureText}</w:t>
       </w:r>
     </w:p>
     <w:p>
@@ -2055,7 +2194,7 @@
           <w:sz w:val="16"/>
           <w:szCs w:val="16"/>
         </w:rPr>
-        <w:t>&lt;</w:t>
+        <w:t>${</w:t>
       </w:r>
       <w:proofErr w:type="spellStart"/>
       <w:r>
@@ -2064,7 +2203,7 @@
           <w:sz w:val="16"/>
           <w:szCs w:val="16"/>
         </w:rPr>
-        <w:t>evangile.title</w:t>
+        <w:t>goodnewsTitle</w:t>
       </w:r>
       <w:proofErr w:type="spellEnd"/>
       <w:r>
@@ -2073,7 +2212,7 @@
           <w:sz w:val="16"/>
           <w:szCs w:val="16"/>
         </w:rPr>
-        <w:t>&gt;</w:t>
+        <w:t>}</w:t>
       </w:r>
       <w:r>
         <w:rPr>
@@ -2095,21 +2234,7 @@
         <w:rPr>
           <w:lang w:eastAsia="ar-SA"/>
         </w:rPr>
-        <w:t>&lt;</w:t>
-      </w:r>
-      <w:proofErr w:type="spellStart"/>
-      <w:r>
-        <w:rPr>
-          <w:lang w:eastAsia="ar-SA"/>
-        </w:rPr>
-        <w:t>evangile.text</w:t>
-      </w:r>
-      <w:proofErr w:type="spellEnd"/>
-      <w:r>
-        <w:rPr>
-          <w:lang w:eastAsia="ar-SA"/>
-        </w:rPr>
-        <w:t>&gt;</w:t>
+        <w:t>${goodnewsText}</w:t>
       </w:r>
     </w:p>
     <w:p>
@@ -2671,7 +2796,7 @@
           <w:b/>
           <w:lang w:eastAsia="fr-FR"/>
         </w:rPr>
-        <w:t>&lt;</w:t>
+        <w:t>${</w:t>
       </w:r>
       <w:proofErr w:type="spellStart"/>
       <w:r>
@@ -2679,7 +2804,21 @@
           <w:b/>
           <w:lang w:eastAsia="fr-FR"/>
         </w:rPr>
-        <w:t>communion.refrain</w:t>
+        <w:t>communion</w:t>
+      </w:r>
+      <w:r>
+        <w:rPr>
+          <w:b/>
+          <w:lang w:eastAsia="fr-FR"/>
+        </w:rPr>
+        <w:t>R</w:t>
+      </w:r>
+      <w:r>
+        <w:rPr>
+          <w:b/>
+          <w:lang w:eastAsia="fr-FR"/>
+        </w:rPr>
+        <w:t>efrain</w:t>
       </w:r>
       <w:proofErr w:type="spellEnd"/>
       <w:r>
@@ -2687,7 +2826,7 @@
           <w:b/>
           <w:lang w:eastAsia="fr-FR"/>
         </w:rPr>
-        <w:t>&gt;</w:t>
+        <w:t>}</w:t>
       </w:r>
       <w:r>
         <w:rPr>
@@ -2707,21 +2846,58 @@
         <w:rPr>
           <w:lang w:eastAsia="fr-FR"/>
         </w:rPr>
-        <w:t>&lt;</w:t>
-      </w:r>
-      <w:proofErr w:type="spellStart"/>
-      <w:r>
-        <w:rPr>
-          <w:lang w:eastAsia="fr-FR"/>
-        </w:rPr>
-        <w:t>communion.text</w:t>
-      </w:r>
-      <w:proofErr w:type="spellEnd"/>
-      <w:r>
-        <w:rPr>
-          <w:lang w:eastAsia="fr-FR"/>
-        </w:rPr>
-        <w:t>&gt;</w:t>
+        <w:t>${</w:t>
+      </w:r>
+      <w:r>
+        <w:rPr>
+          <w:lang w:eastAsia="fr-FR"/>
+        </w:rPr>
+        <w:t>communion</w:t>
+      </w:r>
+      <w:r>
+        <w:rPr>
+          <w:lang w:eastAsia="fr-FR"/>
+        </w:rPr>
+        <w:t>Verse1}</w:t>
+      </w:r>
+    </w:p>
+    <w:p>
+      <w:pPr>
+        <w:rPr>
+          <w:lang w:eastAsia="fr-FR"/>
+        </w:rPr>
+      </w:pPr>
+      <w:r>
+        <w:rPr>
+          <w:lang w:eastAsia="fr-FR"/>
+        </w:rPr>
+        <w:t>${communionVerse2}</w:t>
+      </w:r>
+    </w:p>
+    <w:p>
+      <w:pPr>
+        <w:rPr>
+          <w:lang w:eastAsia="fr-FR"/>
+        </w:rPr>
+      </w:pPr>
+      <w:r>
+        <w:rPr>
+          <w:lang w:eastAsia="fr-FR"/>
+        </w:rPr>
+        <w:t>${communionVerse3}</w:t>
+      </w:r>
+    </w:p>
+    <w:p>
+      <w:pPr>
+        <w:rPr>
+          <w:lang w:eastAsia="fr-FR"/>
+        </w:rPr>
+      </w:pPr>
+      <w:r>
+        <w:rPr>
+          <w:lang w:eastAsia="fr-FR"/>
+        </w:rPr>
+        <w:t>${communionVerse4}</w:t>
       </w:r>
     </w:p>
     <w:p>
@@ -4118,7 +4294,7 @@
 </file>
 
 <file path=customXml/itemProps1.xml><?xml version="1.0" encoding="utf-8"?>
-<ds:datastoreItem xmlns:ds="http://schemas.openxmlformats.org/officeDocument/2006/customXml" ds:itemID="{B127E748-B45F-7D45-BEAE-4C2386175067}">
+<ds:datastoreItem xmlns:ds="http://schemas.openxmlformats.org/officeDocument/2006/customXml" ds:itemID="{B55F5339-AFDA-BC41-BB52-678F12273DFB}">
   <ds:schemaRefs>
     <ds:schemaRef ds:uri="http://schemas.openxmlformats.org/officeDocument/2006/bibliography"/>
   </ds:schemaRefs>

</xml_diff>

<commit_message>
feat: add psalm generation
</commit_message>
<xml_diff>
--- a/word/template.docx
+++ b/word/template.docx
@@ -2005,7 +2005,14 @@
           <w:b/>
           <w:lang w:eastAsia="fr-FR"/>
         </w:rPr>
-        <w:t>psaume</w:t>
+        <w:t>ps</w:t>
+      </w:r>
+      <w:r>
+        <w:rPr>
+          <w:b/>
+          <w:lang w:eastAsia="fr-FR"/>
+        </w:rPr>
+        <w:t>alm</w:t>
       </w:r>
       <w:r>
         <w:rPr>
@@ -2056,29 +2063,35 @@
         <w:rPr>
           <w:lang w:eastAsia="fr-FR"/>
         </w:rPr>
-        <w:t>psaume</w:t>
-      </w:r>
-      <w:r>
-        <w:rPr>
-          <w:lang w:eastAsia="fr-FR"/>
-        </w:rPr>
-        <w:t>T</w:t>
-      </w:r>
-      <w:r>
-        <w:rPr>
-          <w:lang w:eastAsia="fr-FR"/>
-        </w:rPr>
-        <w:t>ext</w:t>
-      </w:r>
-      <w:proofErr w:type="spellEnd"/>
-      <w:r>
-        <w:rPr>
-          <w:lang w:eastAsia="fr-FR"/>
-        </w:rPr>
-        <w:t>}</w:t>
+        <w:t>psa</w:t>
+      </w:r>
+      <w:r>
+        <w:rPr>
+          <w:lang w:eastAsia="fr-FR"/>
+        </w:rPr>
+        <w:t>lm</w:t>
       </w:r>
       <w:bookmarkStart w:id="0" w:name="_GoBack"/>
       <w:bookmarkEnd w:id="0"/>
+      <w:r>
+        <w:rPr>
+          <w:lang w:eastAsia="fr-FR"/>
+        </w:rPr>
+        <w:t>T</w:t>
+      </w:r>
+      <w:r>
+        <w:rPr>
+          <w:lang w:eastAsia="fr-FR"/>
+        </w:rPr>
+        <w:t>ext</w:t>
+      </w:r>
+      <w:proofErr w:type="spellEnd"/>
+      <w:r>
+        <w:rPr>
+          <w:lang w:eastAsia="fr-FR"/>
+        </w:rPr>
+        <w:t>}</w:t>
+      </w:r>
     </w:p>
     <w:p>
       <w:pPr>
@@ -4347,7 +4360,7 @@
 </file>
 
 <file path=customXml/itemProps1.xml><?xml version="1.0" encoding="utf-8"?>
-<ds:datastoreItem xmlns:ds="http://schemas.openxmlformats.org/officeDocument/2006/customXml" ds:itemID="{926BB8CE-B63C-9248-A2F7-7EE78F0C61B9}">
+<ds:datastoreItem xmlns:ds="http://schemas.openxmlformats.org/officeDocument/2006/customXml" ds:itemID="{2A251921-84D9-7E4C-89AA-AEBA09013B0D}">
   <ds:schemaRefs>
     <ds:schemaRef ds:uri="http://schemas.openxmlformats.org/officeDocument/2006/bibliography"/>
   </ds:schemaRefs>

</xml_diff>

<commit_message>
feat: Update word template
</commit_message>
<xml_diff>
--- a/word/template.docx
+++ b/word/template.docx
@@ -1697,14 +1697,13 @@
     <w:p>
       <w:pPr>
         <w:rPr>
-          <w:b/>
           <w:color w:val="000000"/>
           <w:szCs w:val="18"/>
         </w:rPr>
       </w:pPr>
-      <w:r>
-        <w:rPr>
-          <w:b/>
+      <w:bookmarkStart w:id="0" w:name="_GoBack"/>
+      <w:r>
+        <w:rPr>
           <w:color w:val="000000"/>
           <w:szCs w:val="18"/>
         </w:rPr>
@@ -1713,7 +1712,6 @@
       <w:proofErr w:type="spellStart"/>
       <w:r>
         <w:rPr>
-          <w:b/>
           <w:color w:val="000000"/>
           <w:szCs w:val="18"/>
         </w:rPr>
@@ -1721,7 +1719,6 @@
       </w:r>
       <w:r>
         <w:rPr>
-          <w:b/>
           <w:color w:val="000000"/>
           <w:szCs w:val="18"/>
         </w:rPr>
@@ -1729,7 +1726,6 @@
       </w:r>
       <w:r>
         <w:rPr>
-          <w:b/>
           <w:color w:val="000000"/>
           <w:szCs w:val="18"/>
         </w:rPr>
@@ -1738,13 +1734,13 @@
       <w:proofErr w:type="spellEnd"/>
       <w:r>
         <w:rPr>
-          <w:b/>
           <w:color w:val="000000"/>
           <w:szCs w:val="18"/>
         </w:rPr>
         <w:t>}</w:t>
       </w:r>
     </w:p>
+    <w:bookmarkEnd w:id="0"/>
     <w:p>
       <w:pPr>
         <w:ind w:left="284" w:hanging="426"/>
@@ -1767,13 +1763,11 @@
     <w:p>
       <w:pPr>
         <w:rPr>
-          <w:b/>
-          <w:lang w:eastAsia="fr-FR"/>
-        </w:rPr>
-      </w:pPr>
-      <w:r>
-        <w:rPr>
-          <w:b/>
+          <w:lang w:eastAsia="fr-FR"/>
+        </w:rPr>
+      </w:pPr>
+      <w:r>
+        <w:rPr>
           <w:lang w:eastAsia="fr-FR"/>
         </w:rPr>
         <w:t>${</w:t>
@@ -1781,21 +1775,18 @@
       <w:proofErr w:type="spellStart"/>
       <w:r>
         <w:rPr>
-          <w:b/>
           <w:lang w:eastAsia="fr-FR"/>
         </w:rPr>
         <w:t>gloria</w:t>
       </w:r>
       <w:r>
         <w:rPr>
-          <w:b/>
           <w:lang w:eastAsia="fr-FR"/>
         </w:rPr>
         <w:t>T</w:t>
       </w:r>
       <w:r>
         <w:rPr>
-          <w:b/>
           <w:lang w:eastAsia="fr-FR"/>
         </w:rPr>
         <w:t>ext</w:t>
@@ -1803,7 +1794,6 @@
       <w:proofErr w:type="spellEnd"/>
       <w:r>
         <w:rPr>
-          <w:b/>
           <w:lang w:eastAsia="fr-FR"/>
         </w:rPr>
         <w:t>}</w:t>
@@ -2071,8 +2061,6 @@
         </w:rPr>
         <w:t>lm</w:t>
       </w:r>
-      <w:bookmarkStart w:id="0" w:name="_GoBack"/>
-      <w:bookmarkEnd w:id="0"/>
       <w:r>
         <w:rPr>
           <w:lang w:eastAsia="fr-FR"/>
@@ -2397,7 +2385,7 @@
           <w:b/>
           <w:lang w:eastAsia="fr-FR"/>
         </w:rPr>
-        <w:t>&gt;</w:t>
+        <w:t>}</w:t>
       </w:r>
     </w:p>
     <w:p>
@@ -2528,93 +2516,28 @@
     <w:p>
       <w:pPr>
         <w:rPr>
-          <w:b/>
           <w:shd w:val="clear" w:color="auto" w:fill="FFFFFF"/>
         </w:rPr>
       </w:pPr>
       <w:r>
         <w:rPr>
-          <w:b/>
           <w:shd w:val="clear" w:color="auto" w:fill="FFFFFF"/>
         </w:rPr>
-        <w:t>Saint, saint, saint le Seigneur, Dieu de l’univers !</w:t>
-      </w:r>
-    </w:p>
-    <w:p>
-      <w:pPr>
+        <w:t>${</w:t>
+      </w:r>
+      <w:proofErr w:type="spellStart"/>
+      <w:r>
         <w:rPr>
           <w:shd w:val="clear" w:color="auto" w:fill="FFFFFF"/>
         </w:rPr>
-      </w:pPr>
+        <w:t>sanctusText</w:t>
+      </w:r>
+      <w:proofErr w:type="spellEnd"/>
       <w:r>
         <w:rPr>
           <w:shd w:val="clear" w:color="auto" w:fill="FFFFFF"/>
         </w:rPr>
-        <w:t>Le ciel et la terre sont remplis de ta gloire</w:t>
-      </w:r>
-    </w:p>
-    <w:p>
-      <w:pPr>
-        <w:rPr>
-          <w:b/>
-          <w:shd w:val="clear" w:color="auto" w:fill="FFFFFF"/>
-        </w:rPr>
-      </w:pPr>
-      <w:r>
-        <w:rPr>
-          <w:b/>
-          <w:shd w:val="clear" w:color="auto" w:fill="FFFFFF"/>
-        </w:rPr>
-        <w:t xml:space="preserve">Hosanna </w:t>
-      </w:r>
-      <w:r>
-        <w:rPr>
-          <w:b/>
-          <w:shd w:val="clear" w:color="auto" w:fill="FFFFFF"/>
-        </w:rPr>
-        <w:t>au plus haut des cieux</w:t>
-      </w:r>
-      <w:r>
-        <w:rPr>
-          <w:b/>
-          <w:shd w:val="clear" w:color="auto" w:fill="FFFFFF"/>
-        </w:rPr>
-        <w:t xml:space="preserve"> (bis) !</w:t>
-      </w:r>
-    </w:p>
-    <w:p>
-      <w:pPr>
-        <w:rPr>
-          <w:shd w:val="clear" w:color="auto" w:fill="FFFFFF"/>
-        </w:rPr>
-      </w:pPr>
-      <w:r>
-        <w:rPr>
-          <w:shd w:val="clear" w:color="auto" w:fill="FFFFFF"/>
-        </w:rPr>
-        <w:t>Béni soit celui qui vient au nom du Seigneur</w:t>
-      </w:r>
-    </w:p>
-    <w:p>
-      <w:pPr>
-        <w:rPr>
-          <w:b/>
-          <w:shd w:val="clear" w:color="auto" w:fill="FFFFFF"/>
-        </w:rPr>
-      </w:pPr>
-      <w:r>
-        <w:rPr>
-          <w:b/>
-          <w:shd w:val="clear" w:color="auto" w:fill="FFFFFF"/>
-        </w:rPr>
-        <w:t>Hosanna au plus haut des cieux</w:t>
-      </w:r>
-      <w:r>
-        <w:rPr>
-          <w:b/>
-          <w:shd w:val="clear" w:color="auto" w:fill="FFFFFF"/>
-        </w:rPr>
-        <w:t xml:space="preserve"> (bis) !</w:t>
+        <w:t>}</w:t>
       </w:r>
     </w:p>
     <w:p>
@@ -2711,115 +2634,42 @@
           <w:szCs w:val="18"/>
           <w:shd w:val="clear" w:color="auto" w:fill="FFFFFF"/>
         </w:rPr>
-        <w:t xml:space="preserve">Agneau de Dieu, qui enlèves le péché du monde, </w:t>
-      </w:r>
-    </w:p>
-    <w:p>
-      <w:pPr>
-        <w:rPr>
-          <w:rFonts w:cs="Arial"/>
-          <w:b/>
-          <w:szCs w:val="18"/>
-          <w:shd w:val="clear" w:color="auto" w:fill="FFFFFF"/>
-        </w:rPr>
-      </w:pPr>
-      <w:r>
-        <w:rPr>
-          <w:rFonts w:cs="Arial"/>
-          <w:b/>
-          <w:szCs w:val="18"/>
-          <w:shd w:val="clear" w:color="auto" w:fill="FFFFFF"/>
-        </w:rPr>
-        <w:t>Prends pitié de nous</w:t>
-      </w:r>
-    </w:p>
-    <w:p>
-      <w:pPr>
-        <w:rPr>
-          <w:sz w:val="8"/>
-          <w:szCs w:val="6"/>
-        </w:rPr>
-      </w:pPr>
-    </w:p>
-    <w:p>
-      <w:pPr>
+        <w:t>${</w:t>
+      </w:r>
+      <w:proofErr w:type="spellStart"/>
+      <w:r>
         <w:rPr>
           <w:rFonts w:cs="Arial"/>
           <w:szCs w:val="18"/>
           <w:shd w:val="clear" w:color="auto" w:fill="FFFFFF"/>
         </w:rPr>
-      </w:pPr>
+        <w:t>agnusText</w:t>
+      </w:r>
+      <w:proofErr w:type="spellEnd"/>
       <w:r>
         <w:rPr>
           <w:rFonts w:cs="Arial"/>
           <w:szCs w:val="18"/>
           <w:shd w:val="clear" w:color="auto" w:fill="FFFFFF"/>
         </w:rPr>
-        <w:t xml:space="preserve">Agneau de Dieu, qui enlève le péché du monde, </w:t>
-      </w:r>
-    </w:p>
-    <w:p>
-      <w:pPr>
-        <w:rPr>
-          <w:rFonts w:cs="Arial"/>
-          <w:b/>
-          <w:szCs w:val="18"/>
-          <w:shd w:val="clear" w:color="auto" w:fill="FFFFFF"/>
-        </w:rPr>
-      </w:pPr>
-      <w:r>
-        <w:rPr>
-          <w:rFonts w:cs="Arial"/>
-          <w:b/>
-          <w:szCs w:val="18"/>
-          <w:shd w:val="clear" w:color="auto" w:fill="FFFFFF"/>
-        </w:rPr>
-        <w:t>Prends pitié de nous</w:t>
-      </w:r>
-    </w:p>
-    <w:p>
-      <w:pPr>
-        <w:rPr>
-          <w:sz w:val="8"/>
-          <w:szCs w:val="6"/>
-        </w:rPr>
-      </w:pPr>
-    </w:p>
-    <w:p>
-      <w:pPr>
+        <w:t>}</w:t>
+      </w:r>
+      <w:r>
         <w:rPr>
           <w:rFonts w:cs="Arial"/>
           <w:szCs w:val="18"/>
           <w:shd w:val="clear" w:color="auto" w:fill="FFFFFF"/>
         </w:rPr>
-      </w:pPr>
-      <w:r>
-        <w:rPr>
-          <w:rFonts w:cs="Arial"/>
-          <w:szCs w:val="18"/>
-          <w:shd w:val="clear" w:color="auto" w:fill="FFFFFF"/>
-        </w:rPr>
-        <w:t xml:space="preserve">Agneau de Dieu, qui enlèves le péché du monde, </w:t>
-      </w:r>
-    </w:p>
-    <w:p>
-      <w:pPr>
-        <w:rPr>
-          <w:rFonts w:cs="Arial"/>
-          <w:b/>
-          <w:szCs w:val="18"/>
-          <w:shd w:val="clear" w:color="auto" w:fill="FFFFFF"/>
-        </w:rPr>
-      </w:pPr>
-      <w:r>
-        <w:rPr>
-          <w:rFonts w:cs="Arial"/>
-          <w:b/>
-          <w:szCs w:val="18"/>
-          <w:shd w:val="clear" w:color="auto" w:fill="FFFFFF"/>
-        </w:rPr>
-        <w:t>Donne-nous la paix</w:t>
-      </w:r>
+        <w:t xml:space="preserve"> </w:t>
+      </w:r>
+    </w:p>
+    <w:p>
+      <w:pPr>
+        <w:rPr>
+          <w:sz w:val="8"/>
+          <w:szCs w:val="6"/>
+        </w:rPr>
+      </w:pPr>
     </w:p>
     <w:p>
       <w:pPr>
@@ -4360,7 +4210,7 @@
 </file>
 
 <file path=customXml/itemProps1.xml><?xml version="1.0" encoding="utf-8"?>
-<ds:datastoreItem xmlns:ds="http://schemas.openxmlformats.org/officeDocument/2006/customXml" ds:itemID="{2A251921-84D9-7E4C-89AA-AEBA09013B0D}">
+<ds:datastoreItem xmlns:ds="http://schemas.openxmlformats.org/officeDocument/2006/customXml" ds:itemID="{FAADA155-06EC-434C-8F94-A38163539D0A}">
   <ds:schemaRefs>
     <ds:schemaRef ds:uri="http://schemas.openxmlformats.org/officeDocument/2006/bibliography"/>
   </ds:schemaRefs>

</xml_diff>

<commit_message>
docs: update word template
</commit_message>
<xml_diff>
--- a/word/template.docx
+++ b/word/template.docx
@@ -68,6 +68,58 @@
     <w:p>
       <w:pPr>
         <w:rPr>
+          <w:b/>
+          <w:lang w:eastAsia="fr-FR"/>
+        </w:rPr>
+      </w:pPr>
+      <w:r>
+        <w:rPr>
+          <w:b/>
+          <w:lang w:eastAsia="fr-FR"/>
+        </w:rPr>
+        <w:t>${</w:t>
+      </w:r>
+      <w:proofErr w:type="spellStart"/>
+      <w:r>
+        <w:rPr>
+          <w:b/>
+          <w:lang w:eastAsia="fr-FR"/>
+        </w:rPr>
+        <w:t>sortie</w:t>
+      </w:r>
+      <w:r>
+        <w:rPr>
+          <w:b/>
+          <w:lang w:eastAsia="fr-FR"/>
+        </w:rPr>
+        <w:t>R</w:t>
+      </w:r>
+      <w:r>
+        <w:rPr>
+          <w:b/>
+          <w:lang w:eastAsia="fr-FR"/>
+        </w:rPr>
+        <w:t>efrain</w:t>
+      </w:r>
+      <w:proofErr w:type="spellEnd"/>
+      <w:r>
+        <w:rPr>
+          <w:b/>
+          <w:lang w:eastAsia="fr-FR"/>
+        </w:rPr>
+        <w:t>}</w:t>
+      </w:r>
+      <w:r>
+        <w:rPr>
+          <w:b/>
+          <w:lang w:eastAsia="fr-FR"/>
+        </w:rPr>
+        <w:t xml:space="preserve"> </w:t>
+      </w:r>
+    </w:p>
+    <w:p>
+      <w:pPr>
+        <w:rPr>
           <w:rFonts w:cs="Arial"/>
           <w:sz w:val="6"/>
           <w:szCs w:val="6"/>
@@ -78,73 +130,29 @@
           <w:b/>
           <w:lang w:eastAsia="fr-FR"/>
         </w:rPr>
+        <w:br/>
+      </w:r>
+    </w:p>
+    <w:p>
+      <w:pPr>
+        <w:rPr>
+          <w:lang w:eastAsia="fr-FR"/>
+        </w:rPr>
+      </w:pPr>
+      <w:r>
+        <w:rPr>
+          <w:lang w:eastAsia="fr-FR"/>
+        </w:rPr>
         <w:t>${</w:t>
       </w:r>
-      <w:proofErr w:type="spellStart"/>
-      <w:r>
-        <w:rPr>
-          <w:b/>
+      <w:r>
+        <w:rPr>
           <w:lang w:eastAsia="fr-FR"/>
         </w:rPr>
         <w:t>sortie</w:t>
       </w:r>
       <w:r>
         <w:rPr>
-          <w:b/>
-          <w:lang w:eastAsia="fr-FR"/>
-        </w:rPr>
-        <w:t>R</w:t>
-      </w:r>
-      <w:r>
-        <w:rPr>
-          <w:b/>
-          <w:lang w:eastAsia="fr-FR"/>
-        </w:rPr>
-        <w:t>efrain</w:t>
-      </w:r>
-      <w:proofErr w:type="spellEnd"/>
-      <w:r>
-        <w:rPr>
-          <w:b/>
-          <w:lang w:eastAsia="fr-FR"/>
-        </w:rPr>
-        <w:t>}</w:t>
-      </w:r>
-      <w:r>
-        <w:rPr>
-          <w:b/>
-          <w:lang w:eastAsia="fr-FR"/>
-        </w:rPr>
-        <w:t xml:space="preserve"> </w:t>
-      </w:r>
-      <w:r>
-        <w:rPr>
-          <w:b/>
-          <w:lang w:eastAsia="fr-FR"/>
-        </w:rPr>
-        <w:br/>
-      </w:r>
-    </w:p>
-    <w:p>
-      <w:pPr>
-        <w:rPr>
-          <w:lang w:eastAsia="fr-FR"/>
-        </w:rPr>
-      </w:pPr>
-      <w:r>
-        <w:rPr>
-          <w:lang w:eastAsia="fr-FR"/>
-        </w:rPr>
-        <w:t>${</w:t>
-      </w:r>
-      <w:r>
-        <w:rPr>
-          <w:lang w:eastAsia="fr-FR"/>
-        </w:rPr>
-        <w:t>sortie</w:t>
-      </w:r>
-      <w:r>
-        <w:rPr>
           <w:lang w:eastAsia="fr-FR"/>
         </w:rPr>
         <w:t>Verse1}</w:t>
@@ -156,6 +164,13 @@
           <w:lang w:eastAsia="fr-FR"/>
         </w:rPr>
       </w:pPr>
+    </w:p>
+    <w:p>
+      <w:pPr>
+        <w:rPr>
+          <w:lang w:eastAsia="fr-FR"/>
+        </w:rPr>
+      </w:pPr>
       <w:r>
         <w:rPr>
           <w:lang w:eastAsia="fr-FR"/>
@@ -169,6 +184,13 @@
           <w:lang w:eastAsia="fr-FR"/>
         </w:rPr>
       </w:pPr>
+    </w:p>
+    <w:p>
+      <w:pPr>
+        <w:rPr>
+          <w:lang w:eastAsia="fr-FR"/>
+        </w:rPr>
+      </w:pPr>
       <w:r>
         <w:rPr>
           <w:lang w:eastAsia="fr-FR"/>
@@ -182,12 +204,26 @@
           <w:lang w:eastAsia="fr-FR"/>
         </w:rPr>
       </w:pPr>
+    </w:p>
+    <w:p>
+      <w:pPr>
+        <w:rPr>
+          <w:lang w:eastAsia="fr-FR"/>
+        </w:rPr>
+      </w:pPr>
       <w:r>
         <w:rPr>
           <w:lang w:eastAsia="fr-FR"/>
         </w:rPr>
         <w:t>${sortieVerse4}</w:t>
       </w:r>
+    </w:p>
+    <w:p>
+      <w:pPr>
+        <w:rPr>
+          <w:lang w:eastAsia="fr-FR"/>
+        </w:rPr>
+      </w:pPr>
     </w:p>
     <w:p>
       <w:pPr>
@@ -1510,6 +1546,58 @@
     <w:p>
       <w:pPr>
         <w:rPr>
+          <w:b/>
+          <w:lang w:eastAsia="fr-FR"/>
+        </w:rPr>
+      </w:pPr>
+      <w:r>
+        <w:rPr>
+          <w:b/>
+          <w:lang w:eastAsia="fr-FR"/>
+        </w:rPr>
+        <w:t>${</w:t>
+      </w:r>
+      <w:proofErr w:type="spellStart"/>
+      <w:r>
+        <w:rPr>
+          <w:b/>
+          <w:lang w:eastAsia="fr-FR"/>
+        </w:rPr>
+        <w:t>accueil</w:t>
+      </w:r>
+      <w:r>
+        <w:rPr>
+          <w:b/>
+          <w:lang w:eastAsia="fr-FR"/>
+        </w:rPr>
+        <w:t>R</w:t>
+      </w:r>
+      <w:r>
+        <w:rPr>
+          <w:b/>
+          <w:lang w:eastAsia="fr-FR"/>
+        </w:rPr>
+        <w:t>efrain</w:t>
+      </w:r>
+      <w:proofErr w:type="spellEnd"/>
+      <w:r>
+        <w:rPr>
+          <w:b/>
+          <w:lang w:eastAsia="fr-FR"/>
+        </w:rPr>
+        <w:t>}</w:t>
+      </w:r>
+      <w:r>
+        <w:rPr>
+          <w:b/>
+          <w:lang w:eastAsia="fr-FR"/>
+        </w:rPr>
+        <w:t xml:space="preserve"> </w:t>
+      </w:r>
+    </w:p>
+    <w:p>
+      <w:pPr>
+        <w:rPr>
           <w:rFonts w:cs="Arial"/>
           <w:b/>
           <w:sz w:val="6"/>
@@ -1521,107 +1609,96 @@
           <w:b/>
           <w:lang w:eastAsia="fr-FR"/>
         </w:rPr>
+        <w:br/>
+      </w:r>
+    </w:p>
+    <w:p>
+      <w:pPr>
+        <w:rPr>
+          <w:lang w:eastAsia="fr-FR"/>
+        </w:rPr>
+      </w:pPr>
+      <w:r>
+        <w:rPr>
+          <w:lang w:eastAsia="fr-FR"/>
+        </w:rPr>
         <w:t>${</w:t>
       </w:r>
-      <w:proofErr w:type="spellStart"/>
-      <w:r>
-        <w:rPr>
-          <w:b/>
+      <w:r>
+        <w:rPr>
           <w:lang w:eastAsia="fr-FR"/>
         </w:rPr>
         <w:t>accueil</w:t>
       </w:r>
       <w:r>
         <w:rPr>
-          <w:b/>
-          <w:lang w:eastAsia="fr-FR"/>
-        </w:rPr>
-        <w:t>R</w:t>
-      </w:r>
-      <w:r>
-        <w:rPr>
-          <w:b/>
-          <w:lang w:eastAsia="fr-FR"/>
-        </w:rPr>
-        <w:t>efrain</w:t>
-      </w:r>
-      <w:proofErr w:type="spellEnd"/>
-      <w:r>
-        <w:rPr>
-          <w:b/>
+          <w:lang w:eastAsia="fr-FR"/>
+        </w:rPr>
+        <w:t>V</w:t>
+      </w:r>
+      <w:r>
+        <w:rPr>
+          <w:lang w:eastAsia="fr-FR"/>
+        </w:rPr>
+        <w:t>erse</w:t>
+      </w:r>
+      <w:r>
+        <w:rPr>
+          <w:lang w:eastAsia="fr-FR"/>
+        </w:rPr>
+        <w:t>1</w:t>
+      </w:r>
+      <w:r>
+        <w:rPr>
           <w:lang w:eastAsia="fr-FR"/>
         </w:rPr>
         <w:t>}</w:t>
       </w:r>
-      <w:r>
-        <w:rPr>
-          <w:b/>
+    </w:p>
+    <w:p>
+      <w:pPr>
+        <w:rPr>
+          <w:lang w:eastAsia="fr-FR"/>
+        </w:rPr>
+      </w:pPr>
+    </w:p>
+    <w:p>
+      <w:pPr>
+        <w:rPr>
+          <w:lang w:eastAsia="fr-FR"/>
+        </w:rPr>
+      </w:pPr>
+      <w:r>
+        <w:rPr>
+          <w:lang w:eastAsia="fr-FR"/>
+        </w:rPr>
+        <w:t>${accueilVerse2}</w:t>
+      </w:r>
+      <w:r>
+        <w:rPr>
           <w:lang w:eastAsia="fr-FR"/>
         </w:rPr>
         <w:t xml:space="preserve"> </w:t>
       </w:r>
-      <w:r>
-        <w:rPr>
-          <w:b/>
-          <w:lang w:eastAsia="fr-FR"/>
-        </w:rPr>
-        <w:br/>
-      </w:r>
-    </w:p>
-    <w:p>
-      <w:pPr>
-        <w:rPr>
-          <w:lang w:eastAsia="fr-FR"/>
-        </w:rPr>
-      </w:pPr>
-      <w:r>
-        <w:rPr>
-          <w:lang w:eastAsia="fr-FR"/>
-        </w:rPr>
-        <w:t>${</w:t>
-      </w:r>
-      <w:r>
-        <w:rPr>
-          <w:lang w:eastAsia="fr-FR"/>
-        </w:rPr>
-        <w:t>accueil</w:t>
-      </w:r>
-      <w:r>
-        <w:rPr>
-          <w:lang w:eastAsia="fr-FR"/>
-        </w:rPr>
-        <w:t>V</w:t>
-      </w:r>
-      <w:r>
-        <w:rPr>
-          <w:lang w:eastAsia="fr-FR"/>
-        </w:rPr>
-        <w:t>erse</w:t>
-      </w:r>
-      <w:r>
-        <w:rPr>
-          <w:lang w:eastAsia="fr-FR"/>
-        </w:rPr>
-        <w:t>1</w:t>
-      </w:r>
-      <w:r>
-        <w:rPr>
-          <w:lang w:eastAsia="fr-FR"/>
-        </w:rPr>
-        <w:t>}</w:t>
-      </w:r>
-    </w:p>
-    <w:p>
-      <w:pPr>
-        <w:rPr>
-          <w:lang w:eastAsia="fr-FR"/>
-        </w:rPr>
-      </w:pPr>
-      <w:r>
-        <w:rPr>
-          <w:lang w:eastAsia="fr-FR"/>
-        </w:rPr>
-        <w:t>${accueilVerse2}</w:t>
+    </w:p>
+    <w:p>
+      <w:pPr>
+        <w:rPr>
+          <w:lang w:eastAsia="fr-FR"/>
+        </w:rPr>
+      </w:pPr>
+    </w:p>
+    <w:p>
+      <w:pPr>
+        <w:rPr>
+          <w:lang w:eastAsia="fr-FR"/>
+        </w:rPr>
+      </w:pPr>
+      <w:r>
+        <w:rPr>
+          <w:lang w:eastAsia="fr-FR"/>
+        </w:rPr>
+        <w:t>${accueilVerse3}</w:t>
       </w:r>
       <w:r>
         <w:rPr>
@@ -1636,18 +1713,6 @@
           <w:lang w:eastAsia="fr-FR"/>
         </w:rPr>
       </w:pPr>
-      <w:r>
-        <w:rPr>
-          <w:lang w:eastAsia="fr-FR"/>
-        </w:rPr>
-        <w:t>${accueilVerse3}</w:t>
-      </w:r>
-      <w:r>
-        <w:rPr>
-          <w:lang w:eastAsia="fr-FR"/>
-        </w:rPr>
-        <w:t xml:space="preserve"> </w:t>
-      </w:r>
     </w:p>
     <w:p>
       <w:pPr>
@@ -1701,7 +1766,6 @@
           <w:szCs w:val="18"/>
         </w:rPr>
       </w:pPr>
-      <w:bookmarkStart w:id="0" w:name="_GoBack"/>
       <w:r>
         <w:rPr>
           <w:color w:val="000000"/>
@@ -1740,7 +1804,6 @@
         <w:t>}</w:t>
       </w:r>
     </w:p>
-    <w:bookmarkEnd w:id="0"/>
     <w:p>
       <w:pPr>
         <w:ind w:left="284" w:hanging="426"/>
@@ -2703,6 +2766,51 @@
     <w:p>
       <w:pPr>
         <w:rPr>
+          <w:b/>
+          <w:lang w:eastAsia="fr-FR"/>
+        </w:rPr>
+      </w:pPr>
+      <w:r>
+        <w:rPr>
+          <w:b/>
+          <w:lang w:eastAsia="fr-FR"/>
+        </w:rPr>
+        <w:t>${</w:t>
+      </w:r>
+      <w:proofErr w:type="spellStart"/>
+      <w:r>
+        <w:rPr>
+          <w:b/>
+          <w:lang w:eastAsia="fr-FR"/>
+        </w:rPr>
+        <w:t>communion</w:t>
+      </w:r>
+      <w:r>
+        <w:rPr>
+          <w:b/>
+          <w:lang w:eastAsia="fr-FR"/>
+        </w:rPr>
+        <w:t>R</w:t>
+      </w:r>
+      <w:r>
+        <w:rPr>
+          <w:b/>
+          <w:lang w:eastAsia="fr-FR"/>
+        </w:rPr>
+        <w:t>efrain</w:t>
+      </w:r>
+      <w:proofErr w:type="spellEnd"/>
+      <w:r>
+        <w:rPr>
+          <w:b/>
+          <w:lang w:eastAsia="fr-FR"/>
+        </w:rPr>
+        <w:t>}</w:t>
+      </w:r>
+    </w:p>
+    <w:p>
+      <w:pPr>
+        <w:rPr>
           <w:sz w:val="8"/>
           <w:szCs w:val="6"/>
         </w:rPr>
@@ -2712,66 +2820,29 @@
           <w:b/>
           <w:lang w:eastAsia="fr-FR"/>
         </w:rPr>
+        <w:br/>
+      </w:r>
+    </w:p>
+    <w:p>
+      <w:pPr>
+        <w:rPr>
+          <w:lang w:eastAsia="fr-FR"/>
+        </w:rPr>
+      </w:pPr>
+      <w:r>
+        <w:rPr>
+          <w:lang w:eastAsia="fr-FR"/>
+        </w:rPr>
         <w:t>${</w:t>
       </w:r>
-      <w:proofErr w:type="spellStart"/>
-      <w:r>
-        <w:rPr>
-          <w:b/>
+      <w:r>
+        <w:rPr>
           <w:lang w:eastAsia="fr-FR"/>
         </w:rPr>
         <w:t>communion</w:t>
       </w:r>
       <w:r>
         <w:rPr>
-          <w:b/>
-          <w:lang w:eastAsia="fr-FR"/>
-        </w:rPr>
-        <w:t>R</w:t>
-      </w:r>
-      <w:r>
-        <w:rPr>
-          <w:b/>
-          <w:lang w:eastAsia="fr-FR"/>
-        </w:rPr>
-        <w:t>efrain</w:t>
-      </w:r>
-      <w:proofErr w:type="spellEnd"/>
-      <w:r>
-        <w:rPr>
-          <w:b/>
-          <w:lang w:eastAsia="fr-FR"/>
-        </w:rPr>
-        <w:t>}</w:t>
-      </w:r>
-      <w:r>
-        <w:rPr>
-          <w:b/>
-          <w:lang w:eastAsia="fr-FR"/>
-        </w:rPr>
-        <w:br/>
-      </w:r>
-    </w:p>
-    <w:p>
-      <w:pPr>
-        <w:rPr>
-          <w:lang w:eastAsia="fr-FR"/>
-        </w:rPr>
-      </w:pPr>
-      <w:r>
-        <w:rPr>
-          <w:lang w:eastAsia="fr-FR"/>
-        </w:rPr>
-        <w:t>${</w:t>
-      </w:r>
-      <w:r>
-        <w:rPr>
-          <w:lang w:eastAsia="fr-FR"/>
-        </w:rPr>
-        <w:t>communion</w:t>
-      </w:r>
-      <w:r>
-        <w:rPr>
           <w:lang w:eastAsia="fr-FR"/>
         </w:rPr>
         <w:t>Verse1}</w:t>
@@ -2783,6 +2854,13 @@
           <w:lang w:eastAsia="fr-FR"/>
         </w:rPr>
       </w:pPr>
+    </w:p>
+    <w:p>
+      <w:pPr>
+        <w:rPr>
+          <w:lang w:eastAsia="fr-FR"/>
+        </w:rPr>
+      </w:pPr>
       <w:r>
         <w:rPr>
           <w:lang w:eastAsia="fr-FR"/>
@@ -2796,12 +2874,28 @@
           <w:lang w:eastAsia="fr-FR"/>
         </w:rPr>
       </w:pPr>
+    </w:p>
+    <w:p>
+      <w:pPr>
+        <w:rPr>
+          <w:lang w:eastAsia="fr-FR"/>
+        </w:rPr>
+      </w:pPr>
       <w:r>
         <w:rPr>
           <w:lang w:eastAsia="fr-FR"/>
         </w:rPr>
         <w:t>${communionVerse3}</w:t>
       </w:r>
+    </w:p>
+    <w:p>
+      <w:pPr>
+        <w:rPr>
+          <w:lang w:eastAsia="fr-FR"/>
+        </w:rPr>
+      </w:pPr>
+      <w:bookmarkStart w:id="0" w:name="_GoBack"/>
+      <w:bookmarkEnd w:id="0"/>
     </w:p>
     <w:p>
       <w:pPr>
@@ -4210,7 +4304,7 @@
 </file>
 
 <file path=customXml/itemProps1.xml><?xml version="1.0" encoding="utf-8"?>
-<ds:datastoreItem xmlns:ds="http://schemas.openxmlformats.org/officeDocument/2006/customXml" ds:itemID="{FAADA155-06EC-434C-8F94-A38163539D0A}">
+<ds:datastoreItem xmlns:ds="http://schemas.openxmlformats.org/officeDocument/2006/customXml" ds:itemID="{C57E5480-5F1F-9C4A-AF8B-368A607D97F7}">
   <ds:schemaRefs>
     <ds:schemaRef ds:uri="http://schemas.openxmlformats.org/officeDocument/2006/bibliography"/>
   </ds:schemaRefs>

</xml_diff>